<commit_message>
fixed table of figures in user manuals
</commit_message>
<xml_diff>
--- a/matlab/documentation/HEDToolsUserManual.docx
+++ b/matlab/documentation/HEDToolsUserManual.docx
@@ -121,8 +121,6 @@
             <w:t>Table of Contents</w:t>
           </w:r>
         </w:p>
-        <w:bookmarkStart w:id="0" w:name="_GoBack"/>
-        <w:bookmarkEnd w:id="0"/>
         <w:p>
           <w:pPr>
             <w:pStyle w:val="TOC1"/>
@@ -2418,7 +2416,7 @@
       <w:pPr>
         <w:pStyle w:val="Heading1"/>
       </w:pPr>
-      <w:bookmarkStart w:id="1" w:name="_Toc469927070"/>
+      <w:bookmarkStart w:id="0" w:name="_Toc469927070"/>
       <w:r>
         <w:lastRenderedPageBreak/>
         <w:t>Table</w:t>
@@ -2426,7 +2424,7 @@
       <w:r>
         <w:t xml:space="preserve"> of Figures</w:t>
       </w:r>
-      <w:bookmarkEnd w:id="1"/>
+      <w:bookmarkEnd w:id="0"/>
     </w:p>
     <w:p>
       <w:pPr>
@@ -2449,7 +2447,7 @@
       <w:r>
         <w:fldChar w:fldCharType="separate"/>
       </w:r>
-      <w:hyperlink w:anchor="_Toc469405942" w:history="1">
+      <w:hyperlink w:anchor="_Toc469929948" w:history="1">
         <w:r>
           <w:rPr>
             <w:rStyle w:val="Hyperlink"/>
@@ -2477,7 +2475,13 @@
             <w:noProof/>
             <w:webHidden/>
           </w:rPr>
-          <w:instrText xml:space="preserve"> PAGEREF _Toc469405942 \h </w:instrText>
+          <w:instrText xml:space="preserve"> PAGEREF _Toc469929948 \h </w:instrText>
+        </w:r>
+        <w:r>
+          <w:rPr>
+            <w:noProof/>
+            <w:webHidden/>
+          </w:rPr>
         </w:r>
         <w:r>
           <w:rPr>
@@ -2488,12 +2492,10 @@
         </w:r>
         <w:r>
           <w:rPr>
-            <w:b/>
-            <w:bCs/>
             <w:noProof/>
             <w:webHidden/>
           </w:rPr>
-          <w:t>Error! Bookmark not defined.</w:t>
+          <w:t>7</w:t>
         </w:r>
         <w:r>
           <w:rPr>
@@ -2516,7 +2518,7 @@
           <w:sz w:val="22"/>
         </w:rPr>
       </w:pPr>
-      <w:hyperlink w:anchor="_Toc469405943" w:history="1">
+      <w:hyperlink w:anchor="_Toc469929949" w:history="1">
         <w:r>
           <w:rPr>
             <w:rStyle w:val="Hyperlink"/>
@@ -2543,7 +2545,7 @@
             <w:noProof/>
             <w:webHidden/>
           </w:rPr>
-          <w:instrText xml:space="preserve"> PAGEREF _Toc469405943 \h </w:instrText>
+          <w:instrText xml:space="preserve"> PAGEREF _Toc469929949 \h </w:instrText>
         </w:r>
         <w:r>
           <w:rPr>
@@ -2586,7 +2588,7 @@
           <w:sz w:val="22"/>
         </w:rPr>
       </w:pPr>
-      <w:hyperlink w:anchor="_Toc469405944" w:history="1">
+      <w:hyperlink w:anchor="_Toc469929950" w:history="1">
         <w:r>
           <w:rPr>
             <w:rStyle w:val="Hyperlink"/>
@@ -2613,7 +2615,7 @@
             <w:noProof/>
             <w:webHidden/>
           </w:rPr>
-          <w:instrText xml:space="preserve"> PAGEREF _Toc469405944 \h </w:instrText>
+          <w:instrText xml:space="preserve"> PAGEREF _Toc469929950 \h </w:instrText>
         </w:r>
         <w:r>
           <w:rPr>
@@ -2656,13 +2658,13 @@
           <w:sz w:val="22"/>
         </w:rPr>
       </w:pPr>
-      <w:hyperlink w:anchor="_Toc469405945" w:history="1">
+      <w:hyperlink w:anchor="_Toc469929951" w:history="1">
         <w:r>
           <w:rPr>
             <w:rStyle w:val="Hyperlink"/>
             <w:noProof/>
           </w:rPr>
-          <w:t>Figure 4. Tagging GUI for the type field.</w:t>
+          <w:t>Figure 4. Tagging GUI for the type field using the CTagger application.</w:t>
         </w:r>
         <w:r>
           <w:rPr>
@@ -2683,7 +2685,7 @@
             <w:noProof/>
             <w:webHidden/>
           </w:rPr>
-          <w:instrText xml:space="preserve"> PAGEREF _Toc469405945 \h </w:instrText>
+          <w:instrText xml:space="preserve"> PAGEREF _Toc469929951 \h </w:instrText>
         </w:r>
         <w:r>
           <w:rPr>
@@ -2726,7 +2728,7 @@
           <w:sz w:val="22"/>
         </w:rPr>
       </w:pPr>
-      <w:hyperlink w:anchor="_Toc469405946" w:history="1">
+      <w:hyperlink w:anchor="_Toc469929952" w:history="1">
         <w:r>
           <w:rPr>
             <w:rStyle w:val="Hyperlink"/>
@@ -2753,7 +2755,7 @@
             <w:noProof/>
             <w:webHidden/>
           </w:rPr>
-          <w:instrText xml:space="preserve"> PAGEREF _Toc469405946 \h </w:instrText>
+          <w:instrText xml:space="preserve"> PAGEREF _Toc469929952 \h </w:instrText>
         </w:r>
         <w:r>
           <w:rPr>
@@ -2796,7 +2798,7 @@
           <w:sz w:val="22"/>
         </w:rPr>
       </w:pPr>
-      <w:hyperlink w:anchor="_Toc469405947" w:history="1">
+      <w:hyperlink w:anchor="_Toc469929953" w:history="1">
         <w:r>
           <w:rPr>
             <w:rStyle w:val="Hyperlink"/>
@@ -2823,7 +2825,7 @@
             <w:noProof/>
             <w:webHidden/>
           </w:rPr>
-          <w:instrText xml:space="preserve"> PAGEREF _Toc469405947 \h </w:instrText>
+          <w:instrText xml:space="preserve"> PAGEREF _Toc469929953 \h </w:instrText>
         </w:r>
         <w:r>
           <w:rPr>
@@ -2866,7 +2868,7 @@
           <w:sz w:val="22"/>
         </w:rPr>
       </w:pPr>
-      <w:hyperlink w:anchor="_Toc469405948" w:history="1">
+      <w:hyperlink w:anchor="_Toc469929954" w:history="1">
         <w:r>
           <w:rPr>
             <w:rStyle w:val="Hyperlink"/>
@@ -2893,7 +2895,7 @@
             <w:noProof/>
             <w:webHidden/>
           </w:rPr>
-          <w:instrText xml:space="preserve"> PAGEREF _Toc469405948 \h </w:instrText>
+          <w:instrText xml:space="preserve"> PAGEREF _Toc469929954 \h </w:instrText>
         </w:r>
         <w:r>
           <w:rPr>
@@ -2936,7 +2938,7 @@
           <w:sz w:val="22"/>
         </w:rPr>
       </w:pPr>
-      <w:hyperlink w:anchor="_Toc469405949" w:history="1">
+      <w:hyperlink w:anchor="_Toc469929955" w:history="1">
         <w:r>
           <w:rPr>
             <w:rStyle w:val="Hyperlink"/>
@@ -2963,7 +2965,7 @@
             <w:noProof/>
             <w:webHidden/>
           </w:rPr>
-          <w:instrText xml:space="preserve"> PAGEREF _Toc469405949 \h </w:instrText>
+          <w:instrText xml:space="preserve"> PAGEREF _Toc469929955 \h </w:instrText>
         </w:r>
         <w:r>
           <w:rPr>
@@ -3006,13 +3008,13 @@
           <w:sz w:val="22"/>
         </w:rPr>
       </w:pPr>
-      <w:hyperlink w:anchor="_Toc469405950" w:history="1">
+      <w:hyperlink w:anchor="_Toc469929956" w:history="1">
         <w:r>
           <w:rPr>
             <w:rStyle w:val="Hyperlink"/>
             <w:noProof/>
           </w:rPr>
-          <w:t>Figure 9. Specifying fieldMap description.</w:t>
+          <w:t>Figure 9. Specifying a fieldMap description.</w:t>
         </w:r>
         <w:r>
           <w:rPr>
@@ -3033,7 +3035,7 @@
             <w:noProof/>
             <w:webHidden/>
           </w:rPr>
-          <w:instrText xml:space="preserve"> PAGEREF _Toc469405950 \h </w:instrText>
+          <w:instrText xml:space="preserve"> PAGEREF _Toc469929956 \h </w:instrText>
         </w:r>
         <w:r>
           <w:rPr>
@@ -3076,7 +3078,7 @@
           <w:sz w:val="22"/>
         </w:rPr>
       </w:pPr>
-      <w:hyperlink w:anchor="_Toc469405951" w:history="1">
+      <w:hyperlink w:anchor="_Toc469929957" w:history="1">
         <w:r>
           <w:rPr>
             <w:rStyle w:val="Hyperlink"/>
@@ -3103,7 +3105,7 @@
             <w:noProof/>
             <w:webHidden/>
           </w:rPr>
-          <w:instrText xml:space="preserve"> PAGEREF _Toc469405951 \h </w:instrText>
+          <w:instrText xml:space="preserve"> PAGEREF _Toc469929957 \h </w:instrText>
         </w:r>
         <w:r>
           <w:rPr>
@@ -3146,7 +3148,7 @@
           <w:sz w:val="22"/>
         </w:rPr>
       </w:pPr>
-      <w:hyperlink w:anchor="_Toc469405952" w:history="1">
+      <w:hyperlink w:anchor="_Toc469929958" w:history="1">
         <w:r>
           <w:rPr>
             <w:rStyle w:val="Hyperlink"/>
@@ -3173,7 +3175,7 @@
             <w:noProof/>
             <w:webHidden/>
           </w:rPr>
-          <w:instrText xml:space="preserve"> PAGEREF _Toc469405952 \h </w:instrText>
+          <w:instrText xml:space="preserve"> PAGEREF _Toc469929958 \h </w:instrText>
         </w:r>
         <w:r>
           <w:rPr>
@@ -3216,7 +3218,7 @@
           <w:sz w:val="22"/>
         </w:rPr>
       </w:pPr>
-      <w:hyperlink w:anchor="_Toc469405953" w:history="1">
+      <w:hyperlink w:anchor="_Toc469929959" w:history="1">
         <w:r>
           <w:rPr>
             <w:rStyle w:val="Hyperlink"/>
@@ -3243,7 +3245,7 @@
             <w:noProof/>
             <w:webHidden/>
           </w:rPr>
-          <w:instrText xml:space="preserve"> PAGEREF _Toc469405953 \h </w:instrText>
+          <w:instrText xml:space="preserve"> PAGEREF _Toc469929959 \h </w:instrText>
         </w:r>
         <w:r>
           <w:rPr>
@@ -3286,7 +3288,7 @@
           <w:sz w:val="22"/>
         </w:rPr>
       </w:pPr>
-      <w:hyperlink w:anchor="_Toc469405954" w:history="1">
+      <w:hyperlink w:anchor="_Toc469929960" w:history="1">
         <w:r>
           <w:rPr>
             <w:rStyle w:val="Hyperlink"/>
@@ -3313,7 +3315,7 @@
             <w:noProof/>
             <w:webHidden/>
           </w:rPr>
-          <w:instrText xml:space="preserve"> PAGEREF _Toc469405954 \h </w:instrText>
+          <w:instrText xml:space="preserve"> PAGEREF _Toc469929960 \h </w:instrText>
         </w:r>
         <w:r>
           <w:rPr>
@@ -3356,7 +3358,7 @@
           <w:sz w:val="22"/>
         </w:rPr>
       </w:pPr>
-      <w:hyperlink w:anchor="_Toc469405955" w:history="1">
+      <w:hyperlink w:anchor="_Toc469929961" w:history="1">
         <w:r>
           <w:rPr>
             <w:rStyle w:val="Hyperlink"/>
@@ -3383,7 +3385,7 @@
             <w:noProof/>
             <w:webHidden/>
           </w:rPr>
-          <w:instrText xml:space="preserve"> PAGEREF _Toc469405955 \h </w:instrText>
+          <w:instrText xml:space="preserve"> PAGEREF _Toc469929961 \h </w:instrText>
         </w:r>
         <w:r>
           <w:rPr>
@@ -3426,7 +3428,7 @@
           <w:sz w:val="22"/>
         </w:rPr>
       </w:pPr>
-      <w:hyperlink w:anchor="_Toc469405956" w:history="1">
+      <w:hyperlink w:anchor="_Toc469929962" w:history="1">
         <w:r>
           <w:rPr>
             <w:rStyle w:val="Hyperlink"/>
@@ -3453,7 +3455,7 @@
             <w:noProof/>
             <w:webHidden/>
           </w:rPr>
-          <w:instrText xml:space="preserve"> PAGEREF _Toc469405956 \h </w:instrText>
+          <w:instrText xml:space="preserve"> PAGEREF _Toc469929962 \h </w:instrText>
         </w:r>
         <w:r>
           <w:rPr>
@@ -3496,7 +3498,7 @@
           <w:sz w:val="22"/>
         </w:rPr>
       </w:pPr>
-      <w:hyperlink w:anchor="_Toc469405957" w:history="1">
+      <w:hyperlink w:anchor="_Toc469929963" w:history="1">
         <w:r>
           <w:rPr>
             <w:rStyle w:val="Hyperlink"/>
@@ -3523,7 +3525,7 @@
             <w:noProof/>
             <w:webHidden/>
           </w:rPr>
-          <w:instrText xml:space="preserve"> PAGEREF _Toc469405957 \h </w:instrText>
+          <w:instrText xml:space="preserve"> PAGEREF _Toc469929963 \h </w:instrText>
         </w:r>
         <w:r>
           <w:rPr>
@@ -3566,7 +3568,7 @@
           <w:sz w:val="22"/>
         </w:rPr>
       </w:pPr>
-      <w:hyperlink w:anchor="_Toc469405958" w:history="1">
+      <w:hyperlink w:anchor="_Toc469929964" w:history="1">
         <w:r>
           <w:rPr>
             <w:rStyle w:val="Hyperlink"/>
@@ -3593,7 +3595,7 @@
             <w:noProof/>
             <w:webHidden/>
           </w:rPr>
-          <w:instrText xml:space="preserve"> PAGEREF _Toc469405958 \h </w:instrText>
+          <w:instrText xml:space="preserve"> PAGEREF _Toc469929964 \h </w:instrText>
         </w:r>
         <w:r>
           <w:rPr>
@@ -3636,7 +3638,7 @@
           <w:sz w:val="22"/>
         </w:rPr>
       </w:pPr>
-      <w:hyperlink w:anchor="_Toc469405959" w:history="1">
+      <w:hyperlink w:anchor="_Toc469929965" w:history="1">
         <w:r>
           <w:rPr>
             <w:rStyle w:val="Hyperlink"/>
@@ -3663,7 +3665,7 @@
             <w:noProof/>
             <w:webHidden/>
           </w:rPr>
-          <w:instrText xml:space="preserve"> PAGEREF _Toc469405959 \h </w:instrText>
+          <w:instrText xml:space="preserve"> PAGEREF _Toc469929965 \h </w:instrText>
         </w:r>
         <w:r>
           <w:rPr>
@@ -3706,7 +3708,7 @@
           <w:sz w:val="22"/>
         </w:rPr>
       </w:pPr>
-      <w:hyperlink w:anchor="_Toc469405960" w:history="1">
+      <w:hyperlink w:anchor="_Toc469929966" w:history="1">
         <w:r>
           <w:rPr>
             <w:rStyle w:val="Hyperlink"/>
@@ -3733,7 +3735,7 @@
             <w:noProof/>
             <w:webHidden/>
           </w:rPr>
-          <w:instrText xml:space="preserve"> PAGEREF _Toc469405960 \h </w:instrText>
+          <w:instrText xml:space="preserve"> PAGEREF _Toc469929966 \h </w:instrText>
         </w:r>
         <w:r>
           <w:rPr>
@@ -3776,13 +3778,13 @@
           <w:sz w:val="22"/>
         </w:rPr>
       </w:pPr>
-      <w:hyperlink w:anchor="_Toc469405961" w:history="1">
+      <w:hyperlink w:anchor="_Toc469929967" w:history="1">
         <w:r>
           <w:rPr>
             <w:rStyle w:val="Hyperlink"/>
             <w:noProof/>
           </w:rPr>
-          <w:t>Figure 20. Validate a directory of datasets from the EEGLAB File Menu.</w:t>
+          <w:t>Figure 20. Validate an EEGLAB study from the EEGLAB File Menu.</w:t>
         </w:r>
         <w:r>
           <w:rPr>
@@ -3803,7 +3805,7 @@
             <w:noProof/>
             <w:webHidden/>
           </w:rPr>
-          <w:instrText xml:space="preserve"> PAGEREF _Toc469405961 \h </w:instrText>
+          <w:instrText xml:space="preserve"> PAGEREF _Toc469929967 \h </w:instrText>
         </w:r>
         <w:r>
           <w:rPr>
@@ -3846,7 +3848,7 @@
           <w:sz w:val="22"/>
         </w:rPr>
       </w:pPr>
-      <w:hyperlink w:anchor="_Toc469405962" w:history="1">
+      <w:hyperlink w:anchor="_Toc469929968" w:history="1">
         <w:r>
           <w:rPr>
             <w:rStyle w:val="Hyperlink"/>
@@ -3873,7 +3875,7 @@
             <w:noProof/>
             <w:webHidden/>
           </w:rPr>
-          <w:instrText xml:space="preserve"> PAGEREF _Toc469405962 \h </w:instrText>
+          <w:instrText xml:space="preserve"> PAGEREF _Toc469929968 \h </w:instrText>
         </w:r>
         <w:r>
           <w:rPr>
@@ -3916,7 +3918,7 @@
           <w:sz w:val="22"/>
         </w:rPr>
       </w:pPr>
-      <w:hyperlink w:anchor="_Toc469405963" w:history="1">
+      <w:hyperlink w:anchor="_Toc469929969" w:history="1">
         <w:r>
           <w:rPr>
             <w:rStyle w:val="Hyperlink"/>
@@ -3943,7 +3945,7 @@
             <w:noProof/>
             <w:webHidden/>
           </w:rPr>
-          <w:instrText xml:space="preserve"> PAGEREF _Toc469405963 \h </w:instrText>
+          <w:instrText xml:space="preserve"> PAGEREF _Toc469929969 \h </w:instrText>
         </w:r>
         <w:r>
           <w:rPr>
@@ -3986,7 +3988,7 @@
           <w:sz w:val="22"/>
         </w:rPr>
       </w:pPr>
-      <w:hyperlink w:anchor="_Toc469405964" w:history="1">
+      <w:hyperlink w:anchor="_Toc469929970" w:history="1">
         <w:r>
           <w:rPr>
             <w:rStyle w:val="Hyperlink"/>
@@ -4013,7 +4015,7 @@
             <w:noProof/>
             <w:webHidden/>
           </w:rPr>
-          <w:instrText xml:space="preserve"> PAGEREF _Toc469405964 \h </w:instrText>
+          <w:instrText xml:space="preserve"> PAGEREF _Toc469929970 \h </w:instrText>
         </w:r>
         <w:r>
           <w:rPr>
@@ -4056,7 +4058,7 @@
           <w:sz w:val="22"/>
         </w:rPr>
       </w:pPr>
-      <w:hyperlink w:anchor="_Toc469405965" w:history="1">
+      <w:hyperlink w:anchor="_Toc469929971" w:history="1">
         <w:r>
           <w:rPr>
             <w:rStyle w:val="Hyperlink"/>
@@ -4083,7 +4085,7 @@
             <w:noProof/>
             <w:webHidden/>
           </w:rPr>
-          <w:instrText xml:space="preserve"> PAGEREF _Toc469405965 \h </w:instrText>
+          <w:instrText xml:space="preserve"> PAGEREF _Toc469929971 \h </w:instrText>
         </w:r>
         <w:r>
           <w:rPr>
@@ -4145,7 +4147,7 @@
           <w:noProof/>
         </w:rPr>
       </w:pPr>
-      <w:bookmarkStart w:id="2" w:name="_Toc469927071"/>
+      <w:bookmarkStart w:id="1" w:name="_Toc469927071"/>
       <w:r>
         <w:lastRenderedPageBreak/>
         <w:t>Table</w:t>
@@ -4153,7 +4155,7 @@
       <w:r>
         <w:t xml:space="preserve"> of Tables</w:t>
       </w:r>
-      <w:bookmarkEnd w:id="2"/>
+      <w:bookmarkEnd w:id="1"/>
     </w:p>
     <w:p>
       <w:pPr>
@@ -4593,7 +4595,16 @@
             <w:rStyle w:val="Hyperlink"/>
             <w:noProof/>
           </w:rPr>
-          <w:t>Table 7. A summary of arguments for pop_epochhed.</w:t>
+          <w:t>Table 7. A summary of arguments for pop_ep</w:t>
+        </w:r>
+        <w:bookmarkStart w:id="2" w:name="_GoBack"/>
+        <w:bookmarkEnd w:id="2"/>
+        <w:r>
+          <w:rPr>
+            <w:rStyle w:val="Hyperlink"/>
+            <w:noProof/>
+          </w:rPr>
+          <w:t>ochhed.</w:t>
         </w:r>
         <w:r>
           <w:rPr>
@@ -6184,19 +6195,7 @@
           <w:rPr>
             <w:rStyle w:val="Hyperlink"/>
           </w:rPr>
-          <w:t>https://github.com/VisLab/H</w:t>
-        </w:r>
-        <w:r>
-          <w:rPr>
-            <w:rStyle w:val="Hyperlink"/>
-          </w:rPr>
-          <w:t>E</w:t>
-        </w:r>
-        <w:r>
-          <w:rPr>
-            <w:rStyle w:val="Hyperlink"/>
-          </w:rPr>
-          <w:t>DTools/tree/master/EEGLABPlugin</w:t>
+          <w:t>https://github.com/VisLab/HEDTools/tree/master/EEGLABPlugin</w:t>
         </w:r>
       </w:hyperlink>
       <w:r>
@@ -6953,6 +6952,7 @@
           <w:i w:val="0"/>
         </w:rPr>
       </w:pPr>
+      <w:bookmarkStart w:id="18" w:name="_Toc469929948"/>
       <w:r>
         <w:rPr>
           <w:rStyle w:val="Heading4Char"/>
@@ -7030,6 +7030,7 @@
         </w:rPr>
         <w:t>.</w:t>
       </w:r>
+      <w:bookmarkEnd w:id="18"/>
     </w:p>
     <w:p>
       <w:pPr>
@@ -7633,6 +7634,7 @@
         <w:pStyle w:val="Heading4"/>
         <w:jc w:val="center"/>
       </w:pPr>
+      <w:bookmarkStart w:id="19" w:name="_Toc469929949"/>
       <w:r>
         <w:rPr>
           <w:noProof/>
@@ -7695,31 +7697,17 @@
           </wp:anchor>
         </w:drawing>
       </w:r>
-      <w:bookmarkStart w:id="18" w:name="_Toc469405943"/>
       <w:r>
         <w:t xml:space="preserve">Figure </w:t>
       </w:r>
-      <w:r>
-        <w:fldChar w:fldCharType="begin"/>
-      </w:r>
-      <w:r>
-        <w:instrText xml:space="preserve"> SEQ Figure \* ARABIC </w:instrText>
-      </w:r>
-      <w:r>
-        <w:fldChar w:fldCharType="separate"/>
-      </w:r>
-      <w:r>
-        <w:rPr>
-          <w:noProof/>
-        </w:rPr>
-        <w:t>2</w:t>
-      </w:r>
-      <w:r>
-        <w:rPr>
-          <w:noProof/>
-        </w:rPr>
-        <w:fldChar w:fldCharType="end"/>
-      </w:r>
+      <w:fldSimple w:instr=" SEQ Figure \* ARABIC ">
+        <w:r>
+          <w:rPr>
+            <w:noProof/>
+          </w:rPr>
+          <w:t>2</w:t>
+        </w:r>
+      </w:fldSimple>
       <w:r>
         <w:t xml:space="preserve">. </w:t>
       </w:r>
@@ -7736,7 +7724,7 @@
       <w:r>
         <w:t>.</w:t>
       </w:r>
-      <w:bookmarkEnd w:id="18"/>
+      <w:bookmarkEnd w:id="19"/>
     </w:p>
     <w:p>
       <w:pPr>
@@ -8441,7 +8429,7 @@
           <w:szCs w:val="24"/>
         </w:rPr>
       </w:pPr>
-      <w:bookmarkStart w:id="19" w:name="_Toc469405944"/>
+      <w:bookmarkStart w:id="20" w:name="_Toc469929950"/>
       <w:r>
         <w:rPr>
           <w:sz w:val="24"/>
@@ -8513,7 +8501,7 @@
         </w:rPr>
         <w:t>fields to tag.</w:t>
       </w:r>
-      <w:bookmarkEnd w:id="19"/>
+      <w:bookmarkEnd w:id="20"/>
     </w:p>
     <w:p>
       <w:pPr>
@@ -8747,7 +8735,7 @@
           <w:szCs w:val="24"/>
         </w:rPr>
       </w:pPr>
-      <w:bookmarkStart w:id="20" w:name="_Toc469405945"/>
+      <w:bookmarkStart w:id="21" w:name="_Toc469929951"/>
       <w:r>
         <w:rPr>
           <w:sz w:val="24"/>
@@ -8828,7 +8816,7 @@
         </w:rPr>
         <w:t xml:space="preserve"> application.</w:t>
       </w:r>
-      <w:bookmarkEnd w:id="20"/>
+      <w:bookmarkEnd w:id="21"/>
     </w:p>
     <w:p>
       <w:pPr>
@@ -9476,38 +9464,25 @@
         <w:pStyle w:val="Heading4"/>
         <w:jc w:val="center"/>
       </w:pPr>
-      <w:bookmarkStart w:id="21" w:name="_Toc469405946"/>
+      <w:bookmarkStart w:id="22" w:name="_Toc469929952"/>
       <w:r>
         <w:t xml:space="preserve">Figure </w:t>
       </w:r>
-      <w:r>
-        <w:fldChar w:fldCharType="begin"/>
-      </w:r>
-      <w:r>
-        <w:instrText xml:space="preserve"> SEQ Figure \* ARABIC </w:instrText>
-      </w:r>
-      <w:r>
-        <w:fldChar w:fldCharType="separate"/>
-      </w:r>
-      <w:r>
-        <w:rPr>
-          <w:noProof/>
-        </w:rPr>
-        <w:t>5</w:t>
-      </w:r>
-      <w:r>
-        <w:rPr>
-          <w:noProof/>
-        </w:rPr>
-        <w:fldChar w:fldCharType="end"/>
-      </w:r>
+      <w:fldSimple w:instr=" SEQ Figure \* ARABIC ">
+        <w:r>
+          <w:rPr>
+            <w:noProof/>
+          </w:rPr>
+          <w:t>5</w:t>
+        </w:r>
+      </w:fldSimple>
       <w:r>
         <w:t xml:space="preserve">. </w:t>
       </w:r>
       <w:r>
         <w:t>Adding a new tag to the HED.</w:t>
       </w:r>
-      <w:bookmarkEnd w:id="21"/>
+      <w:bookmarkEnd w:id="22"/>
     </w:p>
     <w:p>
       <w:pPr>
@@ -9849,38 +9824,25 @@
           <w:szCs w:val="24"/>
         </w:rPr>
       </w:pPr>
-      <w:bookmarkStart w:id="22" w:name="_Toc469405947"/>
+      <w:bookmarkStart w:id="23" w:name="_Toc469929953"/>
       <w:r>
         <w:t xml:space="preserve">Figure </w:t>
       </w:r>
-      <w:r>
-        <w:fldChar w:fldCharType="begin"/>
-      </w:r>
-      <w:r>
-        <w:instrText xml:space="preserve"> SEQ Figure \* ARABIC </w:instrText>
-      </w:r>
-      <w:r>
-        <w:fldChar w:fldCharType="separate"/>
-      </w:r>
-      <w:r>
-        <w:rPr>
-          <w:noProof/>
-        </w:rPr>
-        <w:t>6</w:t>
-      </w:r>
-      <w:r>
-        <w:rPr>
-          <w:noProof/>
-        </w:rPr>
-        <w:fldChar w:fldCharType="end"/>
-      </w:r>
+      <w:fldSimple w:instr=" SEQ Figure \* ARABIC ">
+        <w:r>
+          <w:rPr>
+            <w:noProof/>
+          </w:rPr>
+          <w:t>6</w:t>
+        </w:r>
+      </w:fldSimple>
       <w:r>
         <w:t xml:space="preserve">. </w:t>
       </w:r>
       <w:r>
         <w:t>Specifying HED version.</w:t>
       </w:r>
-      <w:bookmarkEnd w:id="22"/>
+      <w:bookmarkEnd w:id="23"/>
     </w:p>
     <w:p>
       <w:pPr>
@@ -10088,38 +10050,25 @@
         <w:pStyle w:val="Heading4"/>
         <w:jc w:val="center"/>
       </w:pPr>
-      <w:bookmarkStart w:id="23" w:name="_Toc469405948"/>
+      <w:bookmarkStart w:id="24" w:name="_Toc469929954"/>
       <w:r>
         <w:t xml:space="preserve">Figure </w:t>
       </w:r>
-      <w:r>
-        <w:fldChar w:fldCharType="begin"/>
-      </w:r>
-      <w:r>
-        <w:instrText xml:space="preserve"> SEQ Figure \* ARABIC </w:instrText>
-      </w:r>
-      <w:r>
-        <w:fldChar w:fldCharType="separate"/>
-      </w:r>
-      <w:r>
-        <w:rPr>
-          <w:noProof/>
-        </w:rPr>
-        <w:t>7</w:t>
-      </w:r>
-      <w:r>
-        <w:rPr>
-          <w:noProof/>
-        </w:rPr>
-        <w:fldChar w:fldCharType="end"/>
-      </w:r>
+      <w:fldSimple w:instr=" SEQ Figure \* ARABIC ">
+        <w:r>
+          <w:rPr>
+            <w:noProof/>
+          </w:rPr>
+          <w:t>7</w:t>
+        </w:r>
+      </w:fldSimple>
       <w:r>
         <w:t xml:space="preserve">. </w:t>
       </w:r>
       <w:r>
         <w:t>Saving the HED.</w:t>
       </w:r>
-      <w:bookmarkEnd w:id="23"/>
+      <w:bookmarkEnd w:id="24"/>
     </w:p>
     <w:p/>
     <w:p>
@@ -10255,38 +10204,25 @@
         <w:pStyle w:val="Heading4"/>
         <w:jc w:val="center"/>
       </w:pPr>
-      <w:bookmarkStart w:id="24" w:name="_Toc469405949"/>
+      <w:bookmarkStart w:id="25" w:name="_Toc469929955"/>
       <w:r>
         <w:t xml:space="preserve">Figure </w:t>
       </w:r>
-      <w:r>
-        <w:fldChar w:fldCharType="begin"/>
-      </w:r>
-      <w:r>
-        <w:instrText xml:space="preserve"> SEQ Figure \* ARABIC </w:instrText>
-      </w:r>
-      <w:r>
-        <w:fldChar w:fldCharType="separate"/>
-      </w:r>
-      <w:r>
-        <w:rPr>
-          <w:noProof/>
-        </w:rPr>
-        <w:t>8</w:t>
-      </w:r>
-      <w:r>
-        <w:rPr>
-          <w:noProof/>
-        </w:rPr>
-        <w:fldChar w:fldCharType="end"/>
-      </w:r>
+      <w:fldSimple w:instr=" SEQ Figure \* ARABIC ">
+        <w:r>
+          <w:rPr>
+            <w:noProof/>
+          </w:rPr>
+          <w:t>8</w:t>
+        </w:r>
+      </w:fldSimple>
       <w:r>
         <w:t xml:space="preserve">. </w:t>
       </w:r>
       <w:r>
         <w:t>Saving the dataset tags.</w:t>
       </w:r>
-      <w:bookmarkEnd w:id="24"/>
+      <w:bookmarkEnd w:id="25"/>
     </w:p>
     <w:p/>
     <w:p>
@@ -10523,31 +10459,18 @@
         <w:pStyle w:val="Heading4"/>
         <w:jc w:val="center"/>
       </w:pPr>
-      <w:bookmarkStart w:id="25" w:name="_Toc469405950"/>
+      <w:bookmarkStart w:id="26" w:name="_Toc469929956"/>
       <w:r>
         <w:t xml:space="preserve">Figure </w:t>
       </w:r>
-      <w:r>
-        <w:fldChar w:fldCharType="begin"/>
-      </w:r>
-      <w:r>
-        <w:instrText xml:space="preserve"> SEQ Figure \* ARABIC </w:instrText>
-      </w:r>
-      <w:r>
-        <w:fldChar w:fldCharType="separate"/>
-      </w:r>
-      <w:r>
-        <w:rPr>
-          <w:noProof/>
-        </w:rPr>
-        <w:t>9</w:t>
-      </w:r>
-      <w:r>
-        <w:rPr>
-          <w:noProof/>
-        </w:rPr>
-        <w:fldChar w:fldCharType="end"/>
-      </w:r>
+      <w:fldSimple w:instr=" SEQ Figure \* ARABIC ">
+        <w:r>
+          <w:rPr>
+            <w:noProof/>
+          </w:rPr>
+          <w:t>9</w:t>
+        </w:r>
+      </w:fldSimple>
       <w:r>
         <w:t xml:space="preserve">. </w:t>
       </w:r>
@@ -10568,7 +10491,7 @@
       <w:r>
         <w:t xml:space="preserve"> description.</w:t>
       </w:r>
-      <w:bookmarkEnd w:id="25"/>
+      <w:bookmarkEnd w:id="26"/>
     </w:p>
     <w:p/>
     <w:p>
@@ -10792,38 +10715,25 @@
         <w:pStyle w:val="Heading4"/>
         <w:jc w:val="center"/>
       </w:pPr>
-      <w:bookmarkStart w:id="26" w:name="_Toc469405951"/>
+      <w:bookmarkStart w:id="27" w:name="_Toc469929957"/>
       <w:r>
         <w:t xml:space="preserve">Figure </w:t>
       </w:r>
-      <w:r>
-        <w:fldChar w:fldCharType="begin"/>
-      </w:r>
-      <w:r>
-        <w:instrText xml:space="preserve"> SEQ Figure \* ARABIC </w:instrText>
-      </w:r>
-      <w:r>
-        <w:fldChar w:fldCharType="separate"/>
-      </w:r>
-      <w:r>
-        <w:rPr>
-          <w:noProof/>
-        </w:rPr>
-        <w:t>10</w:t>
-      </w:r>
-      <w:r>
-        <w:rPr>
-          <w:noProof/>
-        </w:rPr>
-        <w:fldChar w:fldCharType="end"/>
-      </w:r>
+      <w:fldSimple w:instr=" SEQ Figure \* ARABIC ">
+        <w:r>
+          <w:rPr>
+            <w:noProof/>
+          </w:rPr>
+          <w:t>10</w:t>
+        </w:r>
+      </w:fldSimple>
       <w:r>
         <w:t xml:space="preserve">. </w:t>
       </w:r>
       <w:r>
         <w:t>Saving a new dataset.</w:t>
       </w:r>
-      <w:bookmarkEnd w:id="26"/>
+      <w:bookmarkEnd w:id="27"/>
     </w:p>
     <w:p/>
     <w:p>
@@ -12193,31 +12103,18 @@
         <w:pStyle w:val="Heading4"/>
         <w:jc w:val="center"/>
       </w:pPr>
-      <w:bookmarkStart w:id="27" w:name="_Toc469404348"/>
+      <w:bookmarkStart w:id="28" w:name="_Toc469404348"/>
       <w:r>
         <w:t xml:space="preserve">Table </w:t>
       </w:r>
-      <w:r>
-        <w:fldChar w:fldCharType="begin"/>
-      </w:r>
-      <w:r>
-        <w:instrText xml:space="preserve"> SEQ Table \* ARABIC </w:instrText>
-      </w:r>
-      <w:r>
-        <w:fldChar w:fldCharType="separate"/>
-      </w:r>
-      <w:r>
-        <w:rPr>
-          <w:noProof/>
-        </w:rPr>
-        <w:t>1</w:t>
-      </w:r>
-      <w:r>
-        <w:rPr>
-          <w:noProof/>
-        </w:rPr>
-        <w:fldChar w:fldCharType="end"/>
-      </w:r>
+      <w:fldSimple w:instr=" SEQ Table \* ARABIC ">
+        <w:r>
+          <w:rPr>
+            <w:noProof/>
+          </w:rPr>
+          <w:t>1</w:t>
+        </w:r>
+      </w:fldSimple>
       <w:r>
         <w:t xml:space="preserve">. </w:t>
       </w:r>
@@ -12232,7 +12129,7 @@
       <w:r>
         <w:t>.</w:t>
       </w:r>
-      <w:bookmarkEnd w:id="27"/>
+      <w:bookmarkEnd w:id="28"/>
     </w:p>
     <w:tbl>
       <w:tblPr>
@@ -13962,7 +13859,7 @@
       <w:r>
         <w:br w:type="page"/>
       </w:r>
-      <w:bookmarkStart w:id="28" w:name="_Toc469927081"/>
+      <w:bookmarkStart w:id="29" w:name="_Toc469927081"/>
       <w:r>
         <w:lastRenderedPageBreak/>
         <w:t>2.2</w:t>
@@ -13970,7 +13867,7 @@
       <w:r>
         <w:t xml:space="preserve"> Tagging a directory of datasets</w:t>
       </w:r>
-      <w:bookmarkEnd w:id="28"/>
+      <w:bookmarkEnd w:id="29"/>
     </w:p>
     <w:p>
       <w:pPr>
@@ -14147,38 +14044,25 @@
         <w:pStyle w:val="Heading4"/>
         <w:jc w:val="center"/>
       </w:pPr>
-      <w:bookmarkStart w:id="29" w:name="_Toc469405952"/>
+      <w:bookmarkStart w:id="30" w:name="_Toc469929958"/>
       <w:r>
         <w:t xml:space="preserve">Figure </w:t>
       </w:r>
-      <w:r>
-        <w:fldChar w:fldCharType="begin"/>
-      </w:r>
-      <w:r>
-        <w:instrText xml:space="preserve"> SEQ Figure \* ARABIC </w:instrText>
-      </w:r>
-      <w:r>
-        <w:fldChar w:fldCharType="separate"/>
-      </w:r>
-      <w:r>
-        <w:rPr>
-          <w:noProof/>
-        </w:rPr>
-        <w:t>11</w:t>
-      </w:r>
-      <w:r>
-        <w:rPr>
-          <w:noProof/>
-        </w:rPr>
-        <w:fldChar w:fldCharType="end"/>
-      </w:r>
+      <w:fldSimple w:instr=" SEQ Figure \* ARABIC ">
+        <w:r>
+          <w:rPr>
+            <w:noProof/>
+          </w:rPr>
+          <w:t>11</w:t>
+        </w:r>
+      </w:fldSimple>
       <w:r>
         <w:t xml:space="preserve">. </w:t>
       </w:r>
       <w:r>
         <w:t>Tagging a directory of datasets from the EEGLAB File Menu.</w:t>
       </w:r>
-      <w:bookmarkEnd w:id="29"/>
+      <w:bookmarkEnd w:id="30"/>
     </w:p>
     <w:p/>
     <w:p>
@@ -14532,31 +14416,18 @@
         <w:pStyle w:val="Heading4"/>
         <w:jc w:val="center"/>
       </w:pPr>
-      <w:bookmarkStart w:id="30" w:name="_Toc469405953"/>
+      <w:bookmarkStart w:id="31" w:name="_Toc469929959"/>
       <w:r>
         <w:t xml:space="preserve">Figure </w:t>
       </w:r>
-      <w:r>
-        <w:fldChar w:fldCharType="begin"/>
-      </w:r>
-      <w:r>
-        <w:instrText xml:space="preserve"> SEQ Figure \* ARABIC </w:instrText>
-      </w:r>
-      <w:r>
-        <w:fldChar w:fldCharType="separate"/>
-      </w:r>
-      <w:r>
-        <w:rPr>
-          <w:noProof/>
-        </w:rPr>
-        <w:t>12</w:t>
-      </w:r>
-      <w:r>
-        <w:rPr>
-          <w:noProof/>
-        </w:rPr>
-        <w:fldChar w:fldCharType="end"/>
-      </w:r>
+      <w:fldSimple w:instr=" SEQ Figure \* ARABIC ">
+        <w:r>
+          <w:rPr>
+            <w:noProof/>
+          </w:rPr>
+          <w:t>12</w:t>
+        </w:r>
+      </w:fldSimple>
       <w:r>
         <w:t xml:space="preserve">. </w:t>
       </w:r>
@@ -14570,7 +14441,7 @@
       <w:r>
         <w:t xml:space="preserve"> menu.</w:t>
       </w:r>
-      <w:bookmarkEnd w:id="30"/>
+      <w:bookmarkEnd w:id="31"/>
     </w:p>
     <w:p>
       <w:pPr>
@@ -15685,38 +15556,25 @@
         <w:pStyle w:val="Heading4"/>
         <w:jc w:val="center"/>
       </w:pPr>
-      <w:bookmarkStart w:id="31" w:name="_Toc469405954"/>
+      <w:bookmarkStart w:id="32" w:name="_Toc469929960"/>
       <w:r>
         <w:t xml:space="preserve">Figure </w:t>
       </w:r>
-      <w:r>
-        <w:fldChar w:fldCharType="begin"/>
-      </w:r>
-      <w:r>
-        <w:instrText xml:space="preserve"> SEQ Figure \* ARABIC </w:instrText>
-      </w:r>
-      <w:r>
-        <w:fldChar w:fldCharType="separate"/>
-      </w:r>
-      <w:r>
-        <w:rPr>
-          <w:noProof/>
-        </w:rPr>
-        <w:t>13</w:t>
-      </w:r>
-      <w:r>
-        <w:rPr>
-          <w:noProof/>
-        </w:rPr>
-        <w:fldChar w:fldCharType="end"/>
-      </w:r>
+      <w:fldSimple w:instr=" SEQ Figure \* ARABIC ">
+        <w:r>
+          <w:rPr>
+            <w:noProof/>
+          </w:rPr>
+          <w:t>13</w:t>
+        </w:r>
+      </w:fldSimple>
       <w:r>
         <w:t xml:space="preserve">. </w:t>
       </w:r>
       <w:r>
         <w:t>Save multiple datasets.</w:t>
       </w:r>
-      <w:bookmarkEnd w:id="31"/>
+      <w:bookmarkEnd w:id="32"/>
     </w:p>
     <w:p/>
     <w:p>
@@ -16156,31 +16014,18 @@
         <w:pStyle w:val="Heading4"/>
         <w:jc w:val="center"/>
       </w:pPr>
-      <w:bookmarkStart w:id="32" w:name="_Toc469404349"/>
+      <w:bookmarkStart w:id="33" w:name="_Toc469404349"/>
       <w:r>
         <w:t xml:space="preserve">Table </w:t>
       </w:r>
-      <w:r>
-        <w:fldChar w:fldCharType="begin"/>
-      </w:r>
-      <w:r>
-        <w:instrText xml:space="preserve"> SEQ Table \* ARABIC </w:instrText>
-      </w:r>
-      <w:r>
-        <w:fldChar w:fldCharType="separate"/>
-      </w:r>
-      <w:r>
-        <w:rPr>
-          <w:noProof/>
-        </w:rPr>
-        <w:t>2</w:t>
-      </w:r>
-      <w:r>
-        <w:rPr>
-          <w:noProof/>
-        </w:rPr>
-        <w:fldChar w:fldCharType="end"/>
-      </w:r>
+      <w:fldSimple w:instr=" SEQ Table \* ARABIC ">
+        <w:r>
+          <w:rPr>
+            <w:noProof/>
+          </w:rPr>
+          <w:t>2</w:t>
+        </w:r>
+      </w:fldSimple>
       <w:r>
         <w:t xml:space="preserve">. </w:t>
       </w:r>
@@ -16195,7 +16040,7 @@
       <w:r>
         <w:t>.</w:t>
       </w:r>
-      <w:bookmarkEnd w:id="32"/>
+      <w:bookmarkEnd w:id="33"/>
     </w:p>
     <w:tbl>
       <w:tblPr>
@@ -18043,7 +17888,7 @@
       <w:r>
         <w:br w:type="page"/>
       </w:r>
-      <w:bookmarkStart w:id="33" w:name="_Toc469927082"/>
+      <w:bookmarkStart w:id="34" w:name="_Toc469927082"/>
       <w:r>
         <w:lastRenderedPageBreak/>
         <w:t>2</w:t>
@@ -18057,7 +17902,7 @@
       <w:r>
         <w:t xml:space="preserve"> Tagging an EEGLAB study</w:t>
       </w:r>
-      <w:bookmarkEnd w:id="33"/>
+      <w:bookmarkEnd w:id="34"/>
     </w:p>
     <w:p>
       <w:pPr>
@@ -18220,38 +18065,25 @@
         <w:pStyle w:val="Heading4"/>
         <w:jc w:val="center"/>
       </w:pPr>
-      <w:bookmarkStart w:id="34" w:name="_Toc469405955"/>
+      <w:bookmarkStart w:id="35" w:name="_Toc469929961"/>
       <w:r>
         <w:t xml:space="preserve">Figure </w:t>
       </w:r>
-      <w:r>
-        <w:fldChar w:fldCharType="begin"/>
-      </w:r>
-      <w:r>
-        <w:instrText xml:space="preserve"> SEQ Figure \* ARABIC </w:instrText>
-      </w:r>
-      <w:r>
-        <w:fldChar w:fldCharType="separate"/>
-      </w:r>
-      <w:r>
-        <w:rPr>
-          <w:noProof/>
-        </w:rPr>
-        <w:t>14</w:t>
-      </w:r>
-      <w:r>
-        <w:rPr>
-          <w:noProof/>
-        </w:rPr>
-        <w:fldChar w:fldCharType="end"/>
-      </w:r>
+      <w:fldSimple w:instr=" SEQ Figure \* ARABIC ">
+        <w:r>
+          <w:rPr>
+            <w:noProof/>
+          </w:rPr>
+          <w:t>14</w:t>
+        </w:r>
+      </w:fldSimple>
       <w:r>
         <w:t xml:space="preserve">. </w:t>
       </w:r>
       <w:r>
         <w:t>Tagging a study and its associated datasets from the EEGLAB File Menu.</w:t>
       </w:r>
-      <w:bookmarkEnd w:id="34"/>
+      <w:bookmarkEnd w:id="35"/>
     </w:p>
     <w:p/>
     <w:p>
@@ -18598,31 +18430,18 @@
         <w:pStyle w:val="Heading4"/>
         <w:jc w:val="center"/>
       </w:pPr>
-      <w:bookmarkStart w:id="35" w:name="_Toc469405956"/>
+      <w:bookmarkStart w:id="36" w:name="_Toc469929962"/>
       <w:r>
         <w:t xml:space="preserve">Figure </w:t>
       </w:r>
-      <w:r>
-        <w:fldChar w:fldCharType="begin"/>
-      </w:r>
-      <w:r>
-        <w:instrText xml:space="preserve"> SEQ Figure \* ARABIC </w:instrText>
-      </w:r>
-      <w:r>
-        <w:fldChar w:fldCharType="separate"/>
-      </w:r>
-      <w:r>
-        <w:rPr>
-          <w:noProof/>
-        </w:rPr>
-        <w:t>15</w:t>
-      </w:r>
-      <w:r>
-        <w:rPr>
-          <w:noProof/>
-        </w:rPr>
-        <w:fldChar w:fldCharType="end"/>
-      </w:r>
+      <w:fldSimple w:instr=" SEQ Figure \* ARABIC ">
+        <w:r>
+          <w:rPr>
+            <w:noProof/>
+          </w:rPr>
+          <w:t>15</w:t>
+        </w:r>
+      </w:fldSimple>
       <w:r>
         <w:t xml:space="preserve">. </w:t>
       </w:r>
@@ -18636,7 +18455,7 @@
       <w:r>
         <w:t xml:space="preserve"> menu.</w:t>
       </w:r>
-      <w:bookmarkEnd w:id="35"/>
+      <w:bookmarkEnd w:id="36"/>
     </w:p>
     <w:p/>
     <w:p>
@@ -19972,31 +19791,18 @@
         <w:pStyle w:val="Heading4"/>
         <w:jc w:val="center"/>
       </w:pPr>
-      <w:bookmarkStart w:id="36" w:name="_Toc469404350"/>
+      <w:bookmarkStart w:id="37" w:name="_Toc469404350"/>
       <w:r>
         <w:t xml:space="preserve">Table </w:t>
       </w:r>
-      <w:r>
-        <w:fldChar w:fldCharType="begin"/>
-      </w:r>
-      <w:r>
-        <w:instrText xml:space="preserve"> SEQ Table \* ARABIC </w:instrText>
-      </w:r>
-      <w:r>
-        <w:fldChar w:fldCharType="separate"/>
-      </w:r>
-      <w:r>
-        <w:rPr>
-          <w:noProof/>
-        </w:rPr>
-        <w:t>3</w:t>
-      </w:r>
-      <w:r>
-        <w:rPr>
-          <w:noProof/>
-        </w:rPr>
-        <w:fldChar w:fldCharType="end"/>
-      </w:r>
+      <w:fldSimple w:instr=" SEQ Table \* ARABIC ">
+        <w:r>
+          <w:rPr>
+            <w:noProof/>
+          </w:rPr>
+          <w:t>3</w:t>
+        </w:r>
+      </w:fldSimple>
       <w:r>
         <w:t xml:space="preserve">. </w:t>
       </w:r>
@@ -20011,7 +19817,7 @@
       <w:r>
         <w:t>.</w:t>
       </w:r>
-      <w:bookmarkEnd w:id="36"/>
+      <w:bookmarkEnd w:id="37"/>
     </w:p>
     <w:tbl>
       <w:tblPr>
@@ -21917,12 +21723,12 @@
       <w:pPr>
         <w:pStyle w:val="Heading1"/>
       </w:pPr>
-      <w:bookmarkStart w:id="37" w:name="_Toc469927083"/>
+      <w:bookmarkStart w:id="38" w:name="_Toc469927083"/>
       <w:r>
         <w:lastRenderedPageBreak/>
         <w:t>3. Validating Data</w:t>
       </w:r>
-      <w:bookmarkEnd w:id="37"/>
+      <w:bookmarkEnd w:id="38"/>
     </w:p>
     <w:p>
       <w:pPr>
@@ -22132,14 +21938,14 @@
       <w:pPr>
         <w:pStyle w:val="Heading2"/>
       </w:pPr>
-      <w:bookmarkStart w:id="38" w:name="_Toc469927084"/>
+      <w:bookmarkStart w:id="39" w:name="_Toc469927084"/>
       <w:r>
         <w:t xml:space="preserve">3.1 </w:t>
       </w:r>
       <w:r>
         <w:t>What the validation checks for</w:t>
       </w:r>
-      <w:bookmarkEnd w:id="38"/>
+      <w:bookmarkEnd w:id="39"/>
     </w:p>
     <w:p>
       <w:pPr>
@@ -23758,7 +23564,7 @@
           <w:szCs w:val="24"/>
         </w:rPr>
       </w:pPr>
-      <w:bookmarkStart w:id="39" w:name="_Toc469927085"/>
+      <w:bookmarkStart w:id="40" w:name="_Toc469927085"/>
       <w:r>
         <w:t>3</w:t>
       </w:r>
@@ -23774,7 +23580,7 @@
       <w:r>
         <w:t xml:space="preserve"> a single dataset</w:t>
       </w:r>
-      <w:bookmarkEnd w:id="39"/>
+      <w:bookmarkEnd w:id="40"/>
     </w:p>
     <w:p>
       <w:pPr>
@@ -23972,38 +23778,25 @@
         <w:pStyle w:val="Heading4"/>
         <w:jc w:val="center"/>
       </w:pPr>
-      <w:bookmarkStart w:id="40" w:name="_Toc469405957"/>
+      <w:bookmarkStart w:id="41" w:name="_Toc469929963"/>
       <w:r>
         <w:t xml:space="preserve">Figure </w:t>
       </w:r>
-      <w:r>
-        <w:fldChar w:fldCharType="begin"/>
-      </w:r>
-      <w:r>
-        <w:instrText xml:space="preserve"> SEQ Figure \* ARABIC </w:instrText>
-      </w:r>
-      <w:r>
-        <w:fldChar w:fldCharType="separate"/>
-      </w:r>
-      <w:r>
-        <w:rPr>
-          <w:noProof/>
-        </w:rPr>
-        <w:t>16</w:t>
-      </w:r>
-      <w:r>
-        <w:rPr>
-          <w:noProof/>
-        </w:rPr>
-        <w:fldChar w:fldCharType="end"/>
-      </w:r>
+      <w:fldSimple w:instr=" SEQ Figure \* ARABIC ">
+        <w:r>
+          <w:rPr>
+            <w:noProof/>
+          </w:rPr>
+          <w:t>16</w:t>
+        </w:r>
+      </w:fldSimple>
       <w:r>
         <w:t xml:space="preserve">. </w:t>
       </w:r>
       <w:r>
         <w:t>Validating the current dataset from the EEGLAB Edit Menu.</w:t>
       </w:r>
-      <w:bookmarkEnd w:id="40"/>
+      <w:bookmarkEnd w:id="41"/>
     </w:p>
     <w:p/>
     <w:p>
@@ -24151,31 +23944,18 @@
         <w:pStyle w:val="Heading4"/>
         <w:jc w:val="center"/>
       </w:pPr>
-      <w:bookmarkStart w:id="41" w:name="_Toc469405958"/>
+      <w:bookmarkStart w:id="42" w:name="_Toc469929964"/>
       <w:r>
         <w:t xml:space="preserve">Figure </w:t>
       </w:r>
-      <w:r>
-        <w:fldChar w:fldCharType="begin"/>
-      </w:r>
-      <w:r>
-        <w:instrText xml:space="preserve"> SEQ Figure \* ARABIC </w:instrText>
-      </w:r>
-      <w:r>
-        <w:fldChar w:fldCharType="separate"/>
-      </w:r>
-      <w:r>
-        <w:rPr>
-          <w:noProof/>
-        </w:rPr>
-        <w:t>17</w:t>
-      </w:r>
-      <w:r>
-        <w:rPr>
-          <w:noProof/>
-        </w:rPr>
-        <w:fldChar w:fldCharType="end"/>
-      </w:r>
+      <w:fldSimple w:instr=" SEQ Figure \* ARABIC ">
+        <w:r>
+          <w:rPr>
+            <w:noProof/>
+          </w:rPr>
+          <w:t>17</w:t>
+        </w:r>
+      </w:fldSimple>
       <w:r>
         <w:t xml:space="preserve">. </w:t>
       </w:r>
@@ -24189,7 +23969,7 @@
       <w:r>
         <w:t xml:space="preserve"> menu.</w:t>
       </w:r>
-      <w:bookmarkEnd w:id="41"/>
+      <w:bookmarkEnd w:id="42"/>
     </w:p>
     <w:p/>
     <w:p>
@@ -26311,31 +26091,18 @@
           <w:szCs w:val="24"/>
         </w:rPr>
       </w:pPr>
-      <w:bookmarkStart w:id="42" w:name="_Toc469404351"/>
+      <w:bookmarkStart w:id="43" w:name="_Toc469404351"/>
       <w:r>
         <w:t xml:space="preserve">Table </w:t>
       </w:r>
-      <w:r>
-        <w:fldChar w:fldCharType="begin"/>
-      </w:r>
-      <w:r>
-        <w:instrText xml:space="preserve"> SEQ Table \* ARABIC </w:instrText>
-      </w:r>
-      <w:r>
-        <w:fldChar w:fldCharType="separate"/>
-      </w:r>
-      <w:r>
-        <w:rPr>
-          <w:noProof/>
-        </w:rPr>
-        <w:t>4</w:t>
-      </w:r>
-      <w:r>
-        <w:rPr>
-          <w:noProof/>
-        </w:rPr>
-        <w:fldChar w:fldCharType="end"/>
-      </w:r>
+      <w:fldSimple w:instr=" SEQ Table \* ARABIC ">
+        <w:r>
+          <w:rPr>
+            <w:noProof/>
+          </w:rPr>
+          <w:t>4</w:t>
+        </w:r>
+      </w:fldSimple>
       <w:r>
         <w:t xml:space="preserve">. </w:t>
       </w:r>
@@ -26350,7 +26117,7 @@
       <w:r>
         <w:t>.</w:t>
       </w:r>
-      <w:bookmarkEnd w:id="42"/>
+      <w:bookmarkEnd w:id="43"/>
     </w:p>
     <w:p>
       <w:pPr>
@@ -26375,7 +26142,7 @@
           <w:szCs w:val="24"/>
         </w:rPr>
       </w:pPr>
-      <w:bookmarkStart w:id="43" w:name="_Toc469927086"/>
+      <w:bookmarkStart w:id="44" w:name="_Toc469927086"/>
       <w:r>
         <w:lastRenderedPageBreak/>
         <w:t xml:space="preserve">3.3 </w:t>
@@ -26386,7 +26153,7 @@
       <w:r>
         <w:t xml:space="preserve"> a directory of datasets</w:t>
       </w:r>
-      <w:bookmarkEnd w:id="43"/>
+      <w:bookmarkEnd w:id="44"/>
     </w:p>
     <w:p>
       <w:pPr>
@@ -26536,38 +26303,25 @@
         <w:pStyle w:val="Heading4"/>
         <w:jc w:val="center"/>
       </w:pPr>
-      <w:bookmarkStart w:id="44" w:name="_Toc469405959"/>
+      <w:bookmarkStart w:id="45" w:name="_Toc469929965"/>
       <w:r>
         <w:t xml:space="preserve">Figure </w:t>
       </w:r>
-      <w:r>
-        <w:fldChar w:fldCharType="begin"/>
-      </w:r>
-      <w:r>
-        <w:instrText xml:space="preserve"> SEQ Figure \* ARABIC </w:instrText>
-      </w:r>
-      <w:r>
-        <w:fldChar w:fldCharType="separate"/>
-      </w:r>
-      <w:r>
-        <w:rPr>
-          <w:noProof/>
-        </w:rPr>
-        <w:t>18</w:t>
-      </w:r>
-      <w:r>
-        <w:rPr>
-          <w:noProof/>
-        </w:rPr>
-        <w:fldChar w:fldCharType="end"/>
-      </w:r>
+      <w:fldSimple w:instr=" SEQ Figure \* ARABIC ">
+        <w:r>
+          <w:rPr>
+            <w:noProof/>
+          </w:rPr>
+          <w:t>18</w:t>
+        </w:r>
+      </w:fldSimple>
       <w:r>
         <w:t xml:space="preserve">. </w:t>
       </w:r>
       <w:r>
         <w:t>Validate a directory of datasets from the EEGLAB File Menu.</w:t>
       </w:r>
-      <w:bookmarkEnd w:id="44"/>
+      <w:bookmarkEnd w:id="45"/>
     </w:p>
     <w:p/>
     <w:p>
@@ -26741,31 +26495,18 @@
         <w:pStyle w:val="Heading4"/>
         <w:jc w:val="center"/>
       </w:pPr>
-      <w:bookmarkStart w:id="45" w:name="_Toc469405960"/>
+      <w:bookmarkStart w:id="46" w:name="_Toc469929966"/>
       <w:r>
         <w:t xml:space="preserve">Figure </w:t>
       </w:r>
-      <w:r>
-        <w:fldChar w:fldCharType="begin"/>
-      </w:r>
-      <w:r>
-        <w:instrText xml:space="preserve"> SEQ Figure \* ARABIC </w:instrText>
-      </w:r>
-      <w:r>
-        <w:fldChar w:fldCharType="separate"/>
-      </w:r>
-      <w:r>
-        <w:rPr>
-          <w:noProof/>
-        </w:rPr>
-        <w:t>19</w:t>
-      </w:r>
-      <w:r>
-        <w:rPr>
-          <w:noProof/>
-        </w:rPr>
-        <w:fldChar w:fldCharType="end"/>
-      </w:r>
+      <w:fldSimple w:instr=" SEQ Figure \* ARABIC ">
+        <w:r>
+          <w:rPr>
+            <w:noProof/>
+          </w:rPr>
+          <w:t>19</w:t>
+        </w:r>
+      </w:fldSimple>
       <w:r>
         <w:t xml:space="preserve">. </w:t>
       </w:r>
@@ -26779,7 +26520,7 @@
       <w:r>
         <w:t xml:space="preserve"> menu.</w:t>
       </w:r>
-      <w:bookmarkEnd w:id="45"/>
+      <w:bookmarkEnd w:id="46"/>
     </w:p>
     <w:p/>
     <w:p>
@@ -28850,31 +28591,18 @@
           <w:szCs w:val="24"/>
         </w:rPr>
       </w:pPr>
-      <w:bookmarkStart w:id="46" w:name="_Toc469404352"/>
+      <w:bookmarkStart w:id="47" w:name="_Toc469404352"/>
       <w:r>
         <w:t xml:space="preserve">Table </w:t>
       </w:r>
-      <w:r>
-        <w:fldChar w:fldCharType="begin"/>
-      </w:r>
-      <w:r>
-        <w:instrText xml:space="preserve"> SEQ Table \* ARABIC </w:instrText>
-      </w:r>
-      <w:r>
-        <w:fldChar w:fldCharType="separate"/>
-      </w:r>
-      <w:r>
-        <w:rPr>
-          <w:noProof/>
-        </w:rPr>
-        <w:t>5</w:t>
-      </w:r>
-      <w:r>
-        <w:rPr>
-          <w:noProof/>
-        </w:rPr>
-        <w:fldChar w:fldCharType="end"/>
-      </w:r>
+      <w:fldSimple w:instr=" SEQ Table \* ARABIC ">
+        <w:r>
+          <w:rPr>
+            <w:noProof/>
+          </w:rPr>
+          <w:t>5</w:t>
+        </w:r>
+      </w:fldSimple>
       <w:r>
         <w:t xml:space="preserve">. </w:t>
       </w:r>
@@ -28889,7 +28617,7 @@
       <w:r>
         <w:t>.</w:t>
       </w:r>
-      <w:bookmarkEnd w:id="46"/>
+      <w:bookmarkEnd w:id="47"/>
     </w:p>
     <w:p/>
     <w:p>
@@ -28900,7 +28628,7 @@
           <w:szCs w:val="24"/>
         </w:rPr>
       </w:pPr>
-      <w:bookmarkStart w:id="47" w:name="_Toc469927087"/>
+      <w:bookmarkStart w:id="48" w:name="_Toc469927087"/>
       <w:r>
         <w:t xml:space="preserve">3.4 </w:t>
       </w:r>
@@ -28910,7 +28638,7 @@
       <w:r>
         <w:t xml:space="preserve"> an EEGLAB study</w:t>
       </w:r>
-      <w:bookmarkEnd w:id="47"/>
+      <w:bookmarkEnd w:id="48"/>
     </w:p>
     <w:p>
       <w:pPr>
@@ -29065,31 +28793,18 @@
         <w:pStyle w:val="Heading4"/>
         <w:jc w:val="center"/>
       </w:pPr>
-      <w:bookmarkStart w:id="48" w:name="_Toc469405961"/>
+      <w:bookmarkStart w:id="49" w:name="_Toc469929967"/>
       <w:r>
         <w:t xml:space="preserve">Figure </w:t>
       </w:r>
-      <w:r>
-        <w:fldChar w:fldCharType="begin"/>
-      </w:r>
-      <w:r>
-        <w:instrText xml:space="preserve"> SEQ Figure \* ARABIC </w:instrText>
-      </w:r>
-      <w:r>
-        <w:fldChar w:fldCharType="separate"/>
-      </w:r>
-      <w:r>
-        <w:rPr>
-          <w:noProof/>
-        </w:rPr>
-        <w:t>20</w:t>
-      </w:r>
-      <w:r>
-        <w:rPr>
-          <w:noProof/>
-        </w:rPr>
-        <w:fldChar w:fldCharType="end"/>
-      </w:r>
+      <w:fldSimple w:instr=" SEQ Figure \* ARABIC ">
+        <w:r>
+          <w:rPr>
+            <w:noProof/>
+          </w:rPr>
+          <w:t>20</w:t>
+        </w:r>
+      </w:fldSimple>
       <w:r>
         <w:t xml:space="preserve">. </w:t>
       </w:r>
@@ -29102,7 +28817,7 @@
       <w:r>
         <w:t xml:space="preserve"> from the EEGLAB File Menu.</w:t>
       </w:r>
-      <w:bookmarkEnd w:id="48"/>
+      <w:bookmarkEnd w:id="49"/>
     </w:p>
     <w:p/>
     <w:p>
@@ -29253,31 +28968,18 @@
         <w:pStyle w:val="Heading4"/>
         <w:jc w:val="center"/>
       </w:pPr>
-      <w:bookmarkStart w:id="49" w:name="_Toc469405962"/>
+      <w:bookmarkStart w:id="50" w:name="_Toc469929968"/>
       <w:r>
         <w:t xml:space="preserve">Figure </w:t>
       </w:r>
-      <w:r>
-        <w:fldChar w:fldCharType="begin"/>
-      </w:r>
-      <w:r>
-        <w:instrText xml:space="preserve"> SEQ Figure \* ARABIC </w:instrText>
-      </w:r>
-      <w:r>
-        <w:fldChar w:fldCharType="separate"/>
-      </w:r>
-      <w:r>
-        <w:rPr>
-          <w:noProof/>
-        </w:rPr>
-        <w:t>21</w:t>
-      </w:r>
-      <w:r>
-        <w:rPr>
-          <w:noProof/>
-        </w:rPr>
-        <w:fldChar w:fldCharType="end"/>
-      </w:r>
+      <w:fldSimple w:instr=" SEQ Figure \* ARABIC ">
+        <w:r>
+          <w:rPr>
+            <w:noProof/>
+          </w:rPr>
+          <w:t>21</w:t>
+        </w:r>
+      </w:fldSimple>
       <w:r>
         <w:t xml:space="preserve">. </w:t>
       </w:r>
@@ -29291,7 +28993,7 @@
       <w:r>
         <w:t xml:space="preserve"> menu.</w:t>
       </w:r>
-      <w:bookmarkEnd w:id="49"/>
+      <w:bookmarkEnd w:id="50"/>
     </w:p>
     <w:p/>
     <w:p>
@@ -30020,31 +29722,18 @@
           <w:szCs w:val="24"/>
         </w:rPr>
       </w:pPr>
-      <w:bookmarkStart w:id="50" w:name="_Toc469404353"/>
+      <w:bookmarkStart w:id="51" w:name="_Toc469404353"/>
       <w:r>
         <w:t xml:space="preserve">Table </w:t>
       </w:r>
-      <w:r>
-        <w:fldChar w:fldCharType="begin"/>
-      </w:r>
-      <w:r>
-        <w:instrText xml:space="preserve"> SEQ Table \* ARABIC </w:instrText>
-      </w:r>
-      <w:r>
-        <w:fldChar w:fldCharType="separate"/>
-      </w:r>
-      <w:r>
-        <w:rPr>
-          <w:noProof/>
-        </w:rPr>
-        <w:t>6</w:t>
-      </w:r>
-      <w:r>
-        <w:rPr>
-          <w:noProof/>
-        </w:rPr>
-        <w:fldChar w:fldCharType="end"/>
-      </w:r>
+      <w:fldSimple w:instr=" SEQ Table \* ARABIC ">
+        <w:r>
+          <w:rPr>
+            <w:noProof/>
+          </w:rPr>
+          <w:t>6</w:t>
+        </w:r>
+      </w:fldSimple>
       <w:r>
         <w:t xml:space="preserve">. </w:t>
       </w:r>
@@ -30059,7 +29748,7 @@
       <w:r>
         <w:t>.</w:t>
       </w:r>
-      <w:bookmarkEnd w:id="50"/>
+      <w:bookmarkEnd w:id="51"/>
     </w:p>
     <w:tbl>
       <w:tblPr>
@@ -30856,7 +30545,7 @@
       <w:pPr>
         <w:pStyle w:val="Heading1"/>
       </w:pPr>
-      <w:bookmarkStart w:id="51" w:name="_Toc469927088"/>
+      <w:bookmarkStart w:id="52" w:name="_Toc469927088"/>
       <w:r>
         <w:lastRenderedPageBreak/>
         <w:t>4</w:t>
@@ -30870,7 +30559,7 @@
       <w:r>
         <w:t xml:space="preserve"> HED tags</w:t>
       </w:r>
-      <w:bookmarkEnd w:id="51"/>
+      <w:bookmarkEnd w:id="52"/>
     </w:p>
     <w:p/>
     <w:p>
@@ -31250,38 +30939,25 @@
         <w:pStyle w:val="Heading4"/>
         <w:jc w:val="center"/>
       </w:pPr>
-      <w:bookmarkStart w:id="52" w:name="_Toc469405963"/>
+      <w:bookmarkStart w:id="53" w:name="_Toc469929969"/>
       <w:r>
         <w:t xml:space="preserve">Figure </w:t>
       </w:r>
-      <w:r>
-        <w:fldChar w:fldCharType="begin"/>
-      </w:r>
-      <w:r>
-        <w:instrText xml:space="preserve"> SEQ Figure \* ARABIC </w:instrText>
-      </w:r>
-      <w:r>
-        <w:fldChar w:fldCharType="separate"/>
-      </w:r>
-      <w:r>
-        <w:rPr>
-          <w:noProof/>
-        </w:rPr>
-        <w:t>22</w:t>
-      </w:r>
-      <w:r>
-        <w:rPr>
-          <w:noProof/>
-        </w:rPr>
-        <w:fldChar w:fldCharType="end"/>
-      </w:r>
+      <w:fldSimple w:instr=" SEQ Figure \* ARABIC ">
+        <w:r>
+          <w:rPr>
+            <w:noProof/>
+          </w:rPr>
+          <w:t>22</w:t>
+        </w:r>
+      </w:fldSimple>
       <w:r>
         <w:t xml:space="preserve">. </w:t>
       </w:r>
       <w:r>
         <w:t>Extracting data epochs by tags from the EEGLAB Edit Menu.</w:t>
       </w:r>
-      <w:bookmarkEnd w:id="52"/>
+      <w:bookmarkEnd w:id="53"/>
     </w:p>
     <w:p>
       <w:pPr>
@@ -31425,31 +31101,18 @@
         <w:pStyle w:val="Heading4"/>
         <w:jc w:val="center"/>
       </w:pPr>
-      <w:bookmarkStart w:id="53" w:name="_Toc469405964"/>
+      <w:bookmarkStart w:id="54" w:name="_Toc469929970"/>
       <w:r>
         <w:t xml:space="preserve">Figure </w:t>
       </w:r>
-      <w:r>
-        <w:fldChar w:fldCharType="begin"/>
-      </w:r>
-      <w:r>
-        <w:instrText xml:space="preserve"> SEQ Figure \* ARABIC </w:instrText>
-      </w:r>
-      <w:r>
-        <w:fldChar w:fldCharType="separate"/>
-      </w:r>
-      <w:r>
-        <w:rPr>
-          <w:noProof/>
-        </w:rPr>
-        <w:t>23</w:t>
-      </w:r>
-      <w:r>
-        <w:rPr>
-          <w:noProof/>
-        </w:rPr>
-        <w:fldChar w:fldCharType="end"/>
-      </w:r>
+      <w:fldSimple w:instr=" SEQ Figure \* ARABIC ">
+        <w:r>
+          <w:rPr>
+            <w:noProof/>
+          </w:rPr>
+          <w:t>23</w:t>
+        </w:r>
+      </w:fldSimple>
       <w:r>
         <w:t xml:space="preserve">. </w:t>
       </w:r>
@@ -31463,7 +31126,7 @@
       <w:r>
         <w:t xml:space="preserve"> menu.</w:t>
       </w:r>
-      <w:bookmarkEnd w:id="53"/>
+      <w:bookmarkEnd w:id="54"/>
     </w:p>
     <w:p/>
     <w:p>
@@ -31653,31 +31316,18 @@
         <w:pStyle w:val="Heading4"/>
         <w:jc w:val="center"/>
       </w:pPr>
-      <w:bookmarkStart w:id="54" w:name="_Toc469405965"/>
+      <w:bookmarkStart w:id="55" w:name="_Toc469929971"/>
       <w:r>
         <w:t xml:space="preserve">Figure </w:t>
       </w:r>
-      <w:r>
-        <w:fldChar w:fldCharType="begin"/>
-      </w:r>
-      <w:r>
-        <w:instrText xml:space="preserve"> SEQ Figure \* ARABIC </w:instrText>
-      </w:r>
-      <w:r>
-        <w:fldChar w:fldCharType="separate"/>
-      </w:r>
-      <w:r>
-        <w:rPr>
-          <w:noProof/>
-        </w:rPr>
-        <w:t>24</w:t>
-      </w:r>
-      <w:r>
-        <w:rPr>
-          <w:noProof/>
-        </w:rPr>
-        <w:fldChar w:fldCharType="end"/>
-      </w:r>
+      <w:fldSimple w:instr=" SEQ Figure \* ARABIC ">
+        <w:r>
+          <w:rPr>
+            <w:noProof/>
+          </w:rPr>
+          <w:t>24</w:t>
+        </w:r>
+      </w:fldSimple>
       <w:r>
         <w:t xml:space="preserve">. </w:t>
       </w:r>
@@ -31691,7 +31341,7 @@
       <w:r>
         <w:t xml:space="preserve"> search bar.</w:t>
       </w:r>
-      <w:bookmarkEnd w:id="54"/>
+      <w:bookmarkEnd w:id="55"/>
     </w:p>
     <w:p/>
     <w:p>
@@ -33755,31 +33405,18 @@
           <w:szCs w:val="24"/>
         </w:rPr>
       </w:pPr>
-      <w:bookmarkStart w:id="55" w:name="_Toc469404354"/>
+      <w:bookmarkStart w:id="56" w:name="_Toc469404354"/>
       <w:r>
         <w:t xml:space="preserve">Table </w:t>
       </w:r>
-      <w:r>
-        <w:fldChar w:fldCharType="begin"/>
-      </w:r>
-      <w:r>
-        <w:instrText xml:space="preserve"> SEQ Table \* ARABIC </w:instrText>
-      </w:r>
-      <w:r>
-        <w:fldChar w:fldCharType="separate"/>
-      </w:r>
-      <w:r>
-        <w:rPr>
-          <w:noProof/>
-        </w:rPr>
-        <w:t>7</w:t>
-      </w:r>
-      <w:r>
-        <w:rPr>
-          <w:noProof/>
-        </w:rPr>
-        <w:fldChar w:fldCharType="end"/>
-      </w:r>
+      <w:fldSimple w:instr=" SEQ Table \* ARABIC ">
+        <w:r>
+          <w:rPr>
+            <w:noProof/>
+          </w:rPr>
+          <w:t>7</w:t>
+        </w:r>
+      </w:fldSimple>
       <w:r>
         <w:t xml:space="preserve">. </w:t>
       </w:r>
@@ -33794,7 +33431,7 @@
       <w:r>
         <w:t>.</w:t>
       </w:r>
-      <w:bookmarkEnd w:id="55"/>
+      <w:bookmarkEnd w:id="56"/>
     </w:p>
     <w:p>
       <w:pPr>
@@ -33805,8 +33442,8 @@
       <w:pPr>
         <w:pStyle w:val="Heading1"/>
       </w:pPr>
-      <w:bookmarkStart w:id="56" w:name="_Toc453322019"/>
-      <w:bookmarkStart w:id="57" w:name="_Toc469927089"/>
+      <w:bookmarkStart w:id="57" w:name="_Toc453322019"/>
+      <w:bookmarkStart w:id="58" w:name="_Toc469927089"/>
       <w:r>
         <w:lastRenderedPageBreak/>
         <w:t>5</w:t>
@@ -33814,8 +33451,8 @@
       <w:r>
         <w:t>. Data Formats</w:t>
       </w:r>
-      <w:bookmarkEnd w:id="56"/>
       <w:bookmarkEnd w:id="57"/>
+      <w:bookmarkEnd w:id="58"/>
     </w:p>
     <w:p>
       <w:pPr>
@@ -33895,16 +33532,16 @@
       <w:pPr>
         <w:pStyle w:val="Heading2"/>
       </w:pPr>
-      <w:bookmarkStart w:id="58" w:name="_Toc453322020"/>
-      <w:bookmarkStart w:id="59" w:name="_Toc469927090"/>
+      <w:bookmarkStart w:id="59" w:name="_Toc453322020"/>
+      <w:bookmarkStart w:id="60" w:name="_Toc469927090"/>
       <w:r>
         <w:t>5</w:t>
       </w:r>
       <w:r>
         <w:t>.1 XML tag hierarchy (HED)</w:t>
       </w:r>
-      <w:bookmarkEnd w:id="58"/>
       <w:bookmarkEnd w:id="59"/>
+      <w:bookmarkEnd w:id="60"/>
     </w:p>
     <w:p>
       <w:pPr>
@@ -34633,8 +34270,8 @@
           <w:szCs w:val="28"/>
         </w:rPr>
       </w:pPr>
-      <w:bookmarkStart w:id="60" w:name="_Toc453322021"/>
-      <w:bookmarkStart w:id="61" w:name="_Toc469927091"/>
+      <w:bookmarkStart w:id="61" w:name="_Toc453322021"/>
+      <w:bookmarkStart w:id="62" w:name="_Toc469927091"/>
       <w:r>
         <w:lastRenderedPageBreak/>
         <w:t>5</w:t>
@@ -34642,8 +34279,8 @@
       <w:r>
         <w:t>.2 Tags are path strings</w:t>
       </w:r>
-      <w:bookmarkEnd w:id="60"/>
       <w:bookmarkEnd w:id="61"/>
+      <w:bookmarkEnd w:id="62"/>
     </w:p>
     <w:p>
       <w:pPr>
@@ -35006,8 +34643,8 @@
       <w:pPr>
         <w:pStyle w:val="Heading2"/>
       </w:pPr>
-      <w:bookmarkStart w:id="62" w:name="_Toc453322022"/>
-      <w:bookmarkStart w:id="63" w:name="_Toc469927092"/>
+      <w:bookmarkStart w:id="63" w:name="_Toc453322022"/>
+      <w:bookmarkStart w:id="64" w:name="_Toc469927092"/>
       <w:r>
         <w:lastRenderedPageBreak/>
         <w:t>5</w:t>
@@ -35015,8 +34652,8 @@
       <w:r>
         <w:t>.3 Field and tag map representations as a MATLAB structure</w:t>
       </w:r>
-      <w:bookmarkEnd w:id="62"/>
       <w:bookmarkEnd w:id="63"/>
+      <w:bookmarkEnd w:id="64"/>
     </w:p>
     <w:p>
       <w:pPr>
@@ -36920,16 +36557,16 @@
       <w:pPr>
         <w:pStyle w:val="Heading2"/>
       </w:pPr>
-      <w:bookmarkStart w:id="64" w:name="_Toc453322025"/>
-      <w:bookmarkStart w:id="65" w:name="_Toc469927093"/>
+      <w:bookmarkStart w:id="65" w:name="_Toc453322025"/>
+      <w:bookmarkStart w:id="66" w:name="_Toc469927093"/>
       <w:r>
         <w:t>5.4</w:t>
       </w:r>
       <w:r>
         <w:t xml:space="preserve"> How tags are stored in a dataset</w:t>
       </w:r>
-      <w:bookmarkEnd w:id="64"/>
       <w:bookmarkEnd w:id="65"/>
+      <w:bookmarkEnd w:id="66"/>
     </w:p>
     <w:p>
       <w:pPr>
@@ -37623,8 +37260,8 @@
       <w:r>
         <w:br w:type="page"/>
       </w:r>
-      <w:bookmarkStart w:id="66" w:name="_Toc453322026"/>
-      <w:bookmarkStart w:id="67" w:name="_Toc469927094"/>
+      <w:bookmarkStart w:id="67" w:name="_Toc453322026"/>
+      <w:bookmarkStart w:id="68" w:name="_Toc469927094"/>
       <w:r>
         <w:lastRenderedPageBreak/>
         <w:t>5</w:t>
@@ -37649,8 +37286,8 @@
       <w:r>
         <w:t xml:space="preserve"> object</w:t>
       </w:r>
-      <w:bookmarkEnd w:id="66"/>
       <w:bookmarkEnd w:id="67"/>
+      <w:bookmarkEnd w:id="68"/>
     </w:p>
     <w:p>
       <w:pPr>
@@ -38142,31 +37779,18 @@
           <w:szCs w:val="24"/>
         </w:rPr>
       </w:pPr>
-      <w:bookmarkStart w:id="68" w:name="_Toc469404355"/>
+      <w:bookmarkStart w:id="69" w:name="_Toc469404355"/>
       <w:r>
         <w:t xml:space="preserve">Table </w:t>
       </w:r>
-      <w:r>
-        <w:fldChar w:fldCharType="begin"/>
-      </w:r>
-      <w:r>
-        <w:instrText xml:space="preserve"> SEQ Table \* ARABIC </w:instrText>
-      </w:r>
-      <w:r>
-        <w:fldChar w:fldCharType="separate"/>
-      </w:r>
-      <w:r>
-        <w:rPr>
-          <w:noProof/>
-        </w:rPr>
-        <w:t>8</w:t>
-      </w:r>
-      <w:r>
-        <w:rPr>
-          <w:noProof/>
-        </w:rPr>
-        <w:fldChar w:fldCharType="end"/>
-      </w:r>
+      <w:fldSimple w:instr=" SEQ Table \* ARABIC ">
+        <w:r>
+          <w:rPr>
+            <w:noProof/>
+          </w:rPr>
+          <w:t>8</w:t>
+        </w:r>
+      </w:fldSimple>
       <w:r>
         <w:t xml:space="preserve">. </w:t>
       </w:r>
@@ -38181,7 +37805,7 @@
       <w:r>
         <w:t xml:space="preserve"> constructor.</w:t>
       </w:r>
-      <w:bookmarkEnd w:id="68"/>
+      <w:bookmarkEnd w:id="69"/>
     </w:p>
     <w:tbl>
       <w:tblPr>
@@ -38790,32 +38414,19 @@
         <w:pStyle w:val="Heading4"/>
         <w:jc w:val="center"/>
       </w:pPr>
-      <w:bookmarkStart w:id="69" w:name="_Toc469404356"/>
+      <w:bookmarkStart w:id="70" w:name="_Toc469404356"/>
       <w:r>
         <w:lastRenderedPageBreak/>
         <w:t xml:space="preserve">Table </w:t>
       </w:r>
-      <w:r>
-        <w:fldChar w:fldCharType="begin"/>
-      </w:r>
-      <w:r>
-        <w:instrText xml:space="preserve"> SEQ Table \* ARABIC </w:instrText>
-      </w:r>
-      <w:r>
-        <w:fldChar w:fldCharType="separate"/>
-      </w:r>
-      <w:r>
-        <w:rPr>
-          <w:noProof/>
-        </w:rPr>
-        <w:t>9</w:t>
-      </w:r>
-      <w:r>
-        <w:rPr>
-          <w:noProof/>
-        </w:rPr>
-        <w:fldChar w:fldCharType="end"/>
-      </w:r>
+      <w:fldSimple w:instr=" SEQ Table \* ARABIC ">
+        <w:r>
+          <w:rPr>
+            <w:noProof/>
+          </w:rPr>
+          <w:t>9</w:t>
+        </w:r>
+      </w:fldSimple>
       <w:r>
         <w:t xml:space="preserve">. </w:t>
       </w:r>
@@ -38830,7 +38441,7 @@
       <w:r>
         <w:t xml:space="preserve"> class.</w:t>
       </w:r>
-      <w:bookmarkEnd w:id="69"/>
+      <w:bookmarkEnd w:id="70"/>
     </w:p>
     <w:tbl>
       <w:tblPr>
@@ -40231,31 +39842,18 @@
         <w:pStyle w:val="Heading4"/>
         <w:jc w:val="center"/>
       </w:pPr>
-      <w:bookmarkStart w:id="70" w:name="_Toc469404357"/>
+      <w:bookmarkStart w:id="71" w:name="_Toc469404357"/>
       <w:r>
         <w:t xml:space="preserve">Table </w:t>
       </w:r>
-      <w:r>
-        <w:fldChar w:fldCharType="begin"/>
-      </w:r>
-      <w:r>
-        <w:instrText xml:space="preserve"> SEQ Table \* ARABIC </w:instrText>
-      </w:r>
-      <w:r>
-        <w:fldChar w:fldCharType="separate"/>
-      </w:r>
-      <w:r>
-        <w:rPr>
-          <w:noProof/>
-        </w:rPr>
-        <w:t>10</w:t>
-      </w:r>
-      <w:r>
-        <w:rPr>
-          <w:noProof/>
-        </w:rPr>
-        <w:fldChar w:fldCharType="end"/>
-      </w:r>
+      <w:fldSimple w:instr=" SEQ Table \* ARABIC ">
+        <w:r>
+          <w:rPr>
+            <w:noProof/>
+          </w:rPr>
+          <w:t>10</w:t>
+        </w:r>
+      </w:fldSimple>
       <w:r>
         <w:t xml:space="preserve">. </w:t>
       </w:r>
@@ -40270,7 +39868,7 @@
       <w:r>
         <w:t xml:space="preserve"> class.</w:t>
       </w:r>
-      <w:bookmarkEnd w:id="70"/>
+      <w:bookmarkEnd w:id="71"/>
     </w:p>
     <w:tbl>
       <w:tblPr>
@@ -40477,8 +40075,8 @@
       <w:r>
         <w:br w:type="page"/>
       </w:r>
-      <w:bookmarkStart w:id="71" w:name="_Toc453322027"/>
-      <w:bookmarkStart w:id="72" w:name="_Toc469927095"/>
+      <w:bookmarkStart w:id="72" w:name="_Toc453322027"/>
+      <w:bookmarkStart w:id="73" w:name="_Toc469927095"/>
       <w:r>
         <w:lastRenderedPageBreak/>
         <w:t>5.6</w:t>
@@ -40494,8 +40092,8 @@
       <w:r>
         <w:t xml:space="preserve"> object</w:t>
       </w:r>
-      <w:bookmarkEnd w:id="71"/>
       <w:bookmarkEnd w:id="72"/>
+      <w:bookmarkEnd w:id="73"/>
     </w:p>
     <w:p>
       <w:pPr>
@@ -41059,31 +40657,18 @@
         <w:pStyle w:val="Heading4"/>
         <w:jc w:val="center"/>
       </w:pPr>
-      <w:bookmarkStart w:id="73" w:name="_Toc469404358"/>
+      <w:bookmarkStart w:id="74" w:name="_Toc469404358"/>
       <w:r>
         <w:t xml:space="preserve">Table </w:t>
       </w:r>
-      <w:r>
-        <w:fldChar w:fldCharType="begin"/>
-      </w:r>
-      <w:r>
-        <w:instrText xml:space="preserve"> SEQ Table \* ARABIC </w:instrText>
-      </w:r>
-      <w:r>
-        <w:fldChar w:fldCharType="separate"/>
-      </w:r>
-      <w:r>
-        <w:rPr>
-          <w:noProof/>
-        </w:rPr>
-        <w:t>11</w:t>
-      </w:r>
-      <w:r>
-        <w:rPr>
-          <w:noProof/>
-        </w:rPr>
-        <w:fldChar w:fldCharType="end"/>
-      </w:r>
+      <w:fldSimple w:instr=" SEQ Table \* ARABIC ">
+        <w:r>
+          <w:rPr>
+            <w:noProof/>
+          </w:rPr>
+          <w:t>11</w:t>
+        </w:r>
+      </w:fldSimple>
       <w:r>
         <w:t xml:space="preserve">. </w:t>
       </w:r>
@@ -41098,7 +40683,7 @@
       <w:r>
         <w:t xml:space="preserve"> constructor.</w:t>
       </w:r>
-      <w:bookmarkEnd w:id="73"/>
+      <w:bookmarkEnd w:id="74"/>
     </w:p>
     <w:tbl>
       <w:tblPr>
@@ -41293,31 +40878,18 @@
         <w:pStyle w:val="Heading4"/>
         <w:jc w:val="center"/>
       </w:pPr>
-      <w:bookmarkStart w:id="74" w:name="_Toc469404359"/>
+      <w:bookmarkStart w:id="75" w:name="_Toc469404359"/>
       <w:r>
         <w:t xml:space="preserve">Table </w:t>
       </w:r>
-      <w:r>
-        <w:fldChar w:fldCharType="begin"/>
-      </w:r>
-      <w:r>
-        <w:instrText xml:space="preserve"> SEQ Table \* ARABIC </w:instrText>
-      </w:r>
-      <w:r>
-        <w:fldChar w:fldCharType="separate"/>
-      </w:r>
-      <w:r>
-        <w:rPr>
-          <w:noProof/>
-        </w:rPr>
-        <w:t>12</w:t>
-      </w:r>
-      <w:r>
-        <w:rPr>
-          <w:noProof/>
-        </w:rPr>
-        <w:fldChar w:fldCharType="end"/>
-      </w:r>
+      <w:fldSimple w:instr=" SEQ Table \* ARABIC ">
+        <w:r>
+          <w:rPr>
+            <w:noProof/>
+          </w:rPr>
+          <w:t>12</w:t>
+        </w:r>
+      </w:fldSimple>
       <w:r>
         <w:t xml:space="preserve">. </w:t>
       </w:r>
@@ -41332,7 +40904,7 @@
       <w:r>
         <w:t xml:space="preserve"> class.</w:t>
       </w:r>
-      <w:bookmarkEnd w:id="74"/>
+      <w:bookmarkEnd w:id="75"/>
     </w:p>
     <w:tbl>
       <w:tblPr>
@@ -42186,31 +41758,18 @@
       <w:pPr>
         <w:spacing w:after="200" w:line="276" w:lineRule="auto"/>
       </w:pPr>
-      <w:bookmarkStart w:id="75" w:name="_Toc469404360"/>
+      <w:bookmarkStart w:id="76" w:name="_Toc469404360"/>
       <w:r>
         <w:t xml:space="preserve">Table </w:t>
       </w:r>
-      <w:r>
-        <w:fldChar w:fldCharType="begin"/>
-      </w:r>
-      <w:r>
-        <w:instrText xml:space="preserve"> SEQ Table \* ARABIC </w:instrText>
-      </w:r>
-      <w:r>
-        <w:fldChar w:fldCharType="separate"/>
-      </w:r>
-      <w:r>
-        <w:rPr>
-          <w:noProof/>
-        </w:rPr>
-        <w:t>13</w:t>
-      </w:r>
-      <w:r>
-        <w:rPr>
-          <w:noProof/>
-        </w:rPr>
-        <w:fldChar w:fldCharType="end"/>
-      </w:r>
+      <w:fldSimple w:instr=" SEQ Table \* ARABIC ">
+        <w:r>
+          <w:rPr>
+            <w:noProof/>
+          </w:rPr>
+          <w:t>13</w:t>
+        </w:r>
+      </w:fldSimple>
       <w:r>
         <w:t xml:space="preserve">. </w:t>
       </w:r>
@@ -42228,7 +41787,7 @@
       <w:r>
         <w:t xml:space="preserve"> class.</w:t>
       </w:r>
-      <w:bookmarkEnd w:id="75"/>
+      <w:bookmarkEnd w:id="76"/>
     </w:p>
     <w:tbl>
       <w:tblPr>
@@ -42414,8 +41973,8 @@
       <w:pPr>
         <w:pStyle w:val="Heading2"/>
       </w:pPr>
-      <w:bookmarkStart w:id="76" w:name="_Toc453322028"/>
-      <w:bookmarkStart w:id="77" w:name="_Toc469927096"/>
+      <w:bookmarkStart w:id="77" w:name="_Toc453322028"/>
+      <w:bookmarkStart w:id="78" w:name="_Toc469927096"/>
       <w:r>
         <w:rPr>
           <w:rStyle w:val="Heading2Char"/>
@@ -42451,8 +42010,8 @@
       <w:r>
         <w:t>ct</w:t>
       </w:r>
-      <w:bookmarkEnd w:id="76"/>
       <w:bookmarkEnd w:id="77"/>
+      <w:bookmarkEnd w:id="78"/>
     </w:p>
     <w:p>
       <w:pPr>
@@ -43146,31 +42705,18 @@
         <w:pStyle w:val="Heading4"/>
         <w:jc w:val="center"/>
       </w:pPr>
-      <w:bookmarkStart w:id="78" w:name="_Toc469404361"/>
+      <w:bookmarkStart w:id="79" w:name="_Toc469404361"/>
       <w:r>
         <w:t xml:space="preserve">Table </w:t>
       </w:r>
-      <w:r>
-        <w:fldChar w:fldCharType="begin"/>
-      </w:r>
-      <w:r>
-        <w:instrText xml:space="preserve"> SEQ Table \* ARABIC </w:instrText>
-      </w:r>
-      <w:r>
-        <w:fldChar w:fldCharType="separate"/>
-      </w:r>
-      <w:r>
-        <w:rPr>
-          <w:noProof/>
-        </w:rPr>
-        <w:t>14</w:t>
-      </w:r>
-      <w:r>
-        <w:rPr>
-          <w:noProof/>
-        </w:rPr>
-        <w:fldChar w:fldCharType="end"/>
-      </w:r>
+      <w:fldSimple w:instr=" SEQ Table \* ARABIC ">
+        <w:r>
+          <w:rPr>
+            <w:noProof/>
+          </w:rPr>
+          <w:t>14</w:t>
+        </w:r>
+      </w:fldSimple>
       <w:r>
         <w:t xml:space="preserve">. </w:t>
       </w:r>
@@ -43185,7 +42731,7 @@
       <w:r>
         <w:t xml:space="preserve"> constructor.</w:t>
       </w:r>
-      <w:bookmarkEnd w:id="78"/>
+      <w:bookmarkEnd w:id="79"/>
     </w:p>
     <w:tbl>
       <w:tblPr>
@@ -43360,31 +42906,18 @@
         <w:pStyle w:val="Heading4"/>
         <w:jc w:val="center"/>
       </w:pPr>
-      <w:bookmarkStart w:id="79" w:name="_Toc469404362"/>
+      <w:bookmarkStart w:id="80" w:name="_Toc469404362"/>
       <w:r>
         <w:t xml:space="preserve">Table </w:t>
       </w:r>
-      <w:r>
-        <w:fldChar w:fldCharType="begin"/>
-      </w:r>
-      <w:r>
-        <w:instrText xml:space="preserve"> SEQ Table \* ARABIC </w:instrText>
-      </w:r>
-      <w:r>
-        <w:fldChar w:fldCharType="separate"/>
-      </w:r>
-      <w:r>
-        <w:rPr>
-          <w:noProof/>
-        </w:rPr>
-        <w:t>15</w:t>
-      </w:r>
-      <w:r>
-        <w:rPr>
-          <w:noProof/>
-        </w:rPr>
-        <w:fldChar w:fldCharType="end"/>
-      </w:r>
+      <w:fldSimple w:instr=" SEQ Table \* ARABIC ">
+        <w:r>
+          <w:rPr>
+            <w:noProof/>
+          </w:rPr>
+          <w:t>15</w:t>
+        </w:r>
+      </w:fldSimple>
       <w:r>
         <w:t xml:space="preserve">. </w:t>
       </w:r>
@@ -43399,7 +42932,7 @@
       <w:r>
         <w:t xml:space="preserve"> class.</w:t>
       </w:r>
-      <w:bookmarkEnd w:id="79"/>
+      <w:bookmarkEnd w:id="80"/>
     </w:p>
     <w:tbl>
       <w:tblPr>
@@ -44495,32 +44028,19 @@
         <w:pStyle w:val="Heading4"/>
         <w:jc w:val="center"/>
       </w:pPr>
-      <w:bookmarkStart w:id="80" w:name="_Toc469404363"/>
+      <w:bookmarkStart w:id="81" w:name="_Toc469404363"/>
       <w:r>
         <w:lastRenderedPageBreak/>
         <w:t xml:space="preserve">Table </w:t>
       </w:r>
-      <w:r>
-        <w:fldChar w:fldCharType="begin"/>
-      </w:r>
-      <w:r>
-        <w:instrText xml:space="preserve"> SEQ Table \* ARABIC </w:instrText>
-      </w:r>
-      <w:r>
-        <w:fldChar w:fldCharType="separate"/>
-      </w:r>
-      <w:r>
-        <w:rPr>
-          <w:noProof/>
-        </w:rPr>
-        <w:t>16</w:t>
-      </w:r>
-      <w:r>
-        <w:rPr>
-          <w:noProof/>
-        </w:rPr>
-        <w:fldChar w:fldCharType="end"/>
-      </w:r>
+      <w:fldSimple w:instr=" SEQ Table \* ARABIC ">
+        <w:r>
+          <w:rPr>
+            <w:noProof/>
+          </w:rPr>
+          <w:t>16</w:t>
+        </w:r>
+      </w:fldSimple>
       <w:r>
         <w:t xml:space="preserve">. </w:t>
       </w:r>
@@ -44535,7 +44055,7 @@
       <w:r>
         <w:t xml:space="preserve"> class.</w:t>
       </w:r>
-      <w:bookmarkEnd w:id="80"/>
+      <w:bookmarkEnd w:id="81"/>
     </w:p>
     <w:tbl>
       <w:tblPr>
@@ -45245,17 +44765,17 @@
       <w:pPr>
         <w:pStyle w:val="Heading1"/>
       </w:pPr>
-      <w:bookmarkStart w:id="81" w:name="_Toc465674319"/>
-      <w:bookmarkStart w:id="82" w:name="_Toc465674320"/>
-      <w:bookmarkStart w:id="83" w:name="_Toc469927097"/>
+      <w:bookmarkStart w:id="82" w:name="_Toc469927097"/>
+      <w:bookmarkStart w:id="83" w:name="_Toc465674319"/>
+      <w:bookmarkStart w:id="84" w:name="_Toc465674320"/>
       <w:r>
         <w:t>6. Saving tags in the dataset</w:t>
       </w:r>
+      <w:bookmarkEnd w:id="82"/>
+      <w:r>
+        <w:t xml:space="preserve"> </w:t>
+      </w:r>
       <w:bookmarkEnd w:id="83"/>
-      <w:r>
-        <w:t xml:space="preserve"> </w:t>
-      </w:r>
-      <w:bookmarkEnd w:id="81"/>
     </w:p>
     <w:p>
       <w:pPr>
@@ -45932,33 +45452,20 @@
         <w:pStyle w:val="Heading4"/>
         <w:jc w:val="center"/>
       </w:pPr>
-      <w:bookmarkStart w:id="84" w:name="_Toc465674275"/>
-      <w:bookmarkStart w:id="85" w:name="_Toc469404364"/>
+      <w:bookmarkStart w:id="85" w:name="_Toc465674275"/>
+      <w:bookmarkStart w:id="86" w:name="_Toc469404364"/>
       <w:r>
         <w:lastRenderedPageBreak/>
         <w:t xml:space="preserve">Table </w:t>
       </w:r>
-      <w:r>
-        <w:fldChar w:fldCharType="begin"/>
-      </w:r>
-      <w:r>
-        <w:instrText xml:space="preserve"> SEQ Table \* ARABIC </w:instrText>
-      </w:r>
-      <w:r>
-        <w:fldChar w:fldCharType="separate"/>
-      </w:r>
-      <w:r>
-        <w:rPr>
-          <w:noProof/>
-        </w:rPr>
-        <w:t>17</w:t>
-      </w:r>
-      <w:r>
-        <w:rPr>
-          <w:noProof/>
-        </w:rPr>
-        <w:fldChar w:fldCharType="end"/>
-      </w:r>
+      <w:fldSimple w:instr=" SEQ Table \* ARABIC ">
+        <w:r>
+          <w:rPr>
+            <w:noProof/>
+          </w:rPr>
+          <w:t>17</w:t>
+        </w:r>
+      </w:fldSimple>
       <w:r>
         <w:t>. A s</w:t>
       </w:r>
@@ -45973,8 +45480,8 @@
       <w:r>
         <w:t xml:space="preserve"> function.</w:t>
       </w:r>
-      <w:bookmarkEnd w:id="84"/>
       <w:bookmarkEnd w:id="85"/>
+      <w:bookmarkEnd w:id="86"/>
     </w:p>
     <w:tbl>
       <w:tblPr>
@@ -46553,15 +46060,15 @@
           <w:szCs w:val="24"/>
         </w:rPr>
       </w:pPr>
-      <w:bookmarkStart w:id="86" w:name="_Toc469927098"/>
+      <w:bookmarkStart w:id="87" w:name="_Toc469927098"/>
       <w:r>
         <w:t>7</w:t>
       </w:r>
       <w:r>
         <w:t>. Running the regression tests and examples</w:t>
       </w:r>
-      <w:bookmarkEnd w:id="82"/>
-      <w:bookmarkEnd w:id="86"/>
+      <w:bookmarkEnd w:id="84"/>
+      <w:bookmarkEnd w:id="87"/>
     </w:p>
     <w:p>
       <w:pPr>
@@ -46737,7 +46244,7 @@
           <w:szCs w:val="26"/>
         </w:rPr>
       </w:pPr>
-      <w:bookmarkStart w:id="87" w:name="_Toc469927099"/>
+      <w:bookmarkStart w:id="88" w:name="_Toc469927099"/>
       <w:r>
         <w:t>8</w:t>
       </w:r>
@@ -46747,7 +46254,7 @@
       <w:r>
         <w:t>Status and availability</w:t>
       </w:r>
-      <w:bookmarkEnd w:id="87"/>
+      <w:bookmarkEnd w:id="88"/>
       <w:r>
         <w:t xml:space="preserve"> </w:t>
       </w:r>
@@ -46772,14 +46279,14 @@
       <w:pPr>
         <w:pStyle w:val="Heading1"/>
       </w:pPr>
-      <w:bookmarkStart w:id="88" w:name="_Toc469927100"/>
+      <w:bookmarkStart w:id="89" w:name="_Toc469927100"/>
       <w:r>
         <w:t>9</w:t>
       </w:r>
       <w:r>
         <w:t>. Acknowledgments</w:t>
       </w:r>
-      <w:bookmarkEnd w:id="88"/>
+      <w:bookmarkEnd w:id="89"/>
     </w:p>
     <w:p>
       <w:pPr>
@@ -46955,14 +46462,14 @@
       <w:pPr>
         <w:pStyle w:val="Heading1"/>
       </w:pPr>
-      <w:bookmarkStart w:id="89" w:name="_Toc469927101"/>
+      <w:bookmarkStart w:id="90" w:name="_Toc469927101"/>
       <w:r>
         <w:t>10</w:t>
       </w:r>
       <w:r>
         <w:t>. References</w:t>
       </w:r>
-      <w:bookmarkEnd w:id="89"/>
+      <w:bookmarkEnd w:id="90"/>
     </w:p>
     <w:p>
       <w:pPr>
@@ -47325,7 +46832,7 @@
           <w:rPr>
             <w:noProof/>
           </w:rPr>
-          <w:t>5</w:t>
+          <w:t>4</w:t>
         </w:r>
         <w:r>
           <w:rPr>
@@ -50461,7 +49968,7 @@
 </file>
 
 <file path=customXml/itemProps1.xml><?xml version="1.0" encoding="utf-8"?>
-<ds:datastoreItem xmlns:ds="http://schemas.openxmlformats.org/officeDocument/2006/customXml" ds:itemID="{840827C4-4753-4B0B-9B22-D868FE43D494}">
+<ds:datastoreItem xmlns:ds="http://schemas.openxmlformats.org/officeDocument/2006/customXml" ds:itemID="{07088ED8-0DFB-4062-A05D-397765C33A68}">
   <ds:schemaRefs>
     <ds:schemaRef ds:uri="http://schemas.openxmlformats.org/officeDocument/2006/bibliography"/>
   </ds:schemaRefs>

</xml_diff>